<commit_message>
manuscript edits including comments from Elizabeth
</commit_message>
<xml_diff>
--- a/manuscript/PLS manuscript.docx
+++ b/manuscript/PLS manuscript.docx
@@ -87,6 +87,8 @@
         </w:rPr>
         <w:commentReference w:id="1"/>
       </w:r>
+      <w:bookmarkStart w:id="2" w:name="_GoBack"/>
+      <w:bookmarkEnd w:id="2"/>
       <w:r>
         <w:t xml:space="preserve">. Multivariate data </w:t>
       </w:r>
@@ -361,7 +363,7 @@
       <w:r>
         <w:fldChar w:fldCharType="separate"/>
       </w:r>
-      <w:ins w:id="2" w:author="Scott, Eric R." w:date="2019-04-30T10:03:00Z">
+      <w:ins w:id="3" w:author="Scott, Eric R." w:date="2019-04-30T10:03:00Z">
         <w:r>
           <w:t xml:space="preserve">Figure </w:t>
         </w:r>
@@ -548,7 +550,7 @@
       <w:r>
         <w:t xml:space="preserve">Again, this analysis makes sense because the authors are interested specifically in the floral traits that vary the most among species to investigate the causes of that variation. </w:t>
       </w:r>
-      <w:del w:id="3" w:author="Scott, Eric R." w:date="2019-04-30T10:17:00Z">
+      <w:del w:id="4" w:author="Scott, Eric R." w:date="2019-04-30T10:17:00Z">
         <w:r>
           <w:delText xml:space="preserve"> </w:delText>
         </w:r>
@@ -605,8 +607,8 @@
       <w:pPr>
         <w:pStyle w:val="Caption"/>
       </w:pPr>
-      <w:bookmarkStart w:id="4" w:name="_Ref7511265"/>
-      <w:bookmarkStart w:id="5" w:name="_Ref7511013"/>
+      <w:bookmarkStart w:id="5" w:name="_Ref7511265"/>
+      <w:bookmarkStart w:id="6" w:name="_Ref7511013"/>
       <w:r>
         <w:t xml:space="preserve">Figure </w:t>
       </w:r>
@@ -626,13 +628,16 @@
         <w:t>1</w:t>
       </w:r>
       <w:r>
+        <w:rPr>
+          <w:noProof/>
+        </w:rPr>
         <w:fldChar w:fldCharType="end"/>
       </w:r>
-      <w:bookmarkEnd w:id="4"/>
+      <w:bookmarkEnd w:id="5"/>
       <w:r>
         <w:t>.</w:t>
       </w:r>
-      <w:bookmarkEnd w:id="5"/>
+      <w:bookmarkEnd w:id="6"/>
       <w:r>
         <w:t xml:space="preserve"> A hypothetical schematic of unsupervised (A) and supervised (B) dimensionality reduction.  In the unsupervised case, a line is drawn through a three-dimensional cloud of points to capture the greatest amount of variation in the data, irrespective of </w:t>
       </w:r>
@@ -787,19 +792,8 @@
         <w:pStyle w:val="BodyText"/>
         <w:spacing w:line="360" w:lineRule="auto"/>
       </w:pPr>
-      <w:commentRangeStart w:id="6"/>
-      <w:r>
-        <w:t xml:space="preserve">PLS </w:t>
-      </w:r>
-      <w:commentRangeEnd w:id="6"/>
-      <w:r>
-        <w:rPr>
-          <w:rStyle w:val="CommentReference"/>
-        </w:rPr>
-        <w:commentReference w:id="6"/>
-      </w:r>
-      <w:r>
-        <w:t xml:space="preserve">was first developed in the late seventies in the field of econometrics </w:t>
+      <w:r>
+        <w:t xml:space="preserve">PLS was first developed in the late seventies in the field of econometrics </w:t>
       </w:r>
       <w:r>
         <w:fldChar w:fldCharType="begin" w:fldLock="1"/>
@@ -1232,22 +1226,10 @@
       <w:pPr>
         <w:pStyle w:val="Heading3"/>
       </w:pPr>
-      <w:commentRangeStart w:id="9"/>
       <w:r>
         <w:lastRenderedPageBreak/>
         <w:t>Methods</w:t>
       </w:r>
-      <w:commentRangeEnd w:id="9"/>
-      <w:r>
-        <w:rPr>
-          <w:rStyle w:val="CommentReference"/>
-          <w:rFonts w:asciiTheme="minorHAnsi" w:eastAsiaTheme="minorHAnsi" w:hAnsiTheme="minorHAnsi" w:cstheme="minorBidi"/>
-          <w:b w:val="0"/>
-          <w:bCs w:val="0"/>
-          <w:color w:val="auto"/>
-        </w:rPr>
-        <w:commentReference w:id="9"/>
-      </w:r>
     </w:p>
     <w:p>
       <w:pPr>
@@ -1261,7 +1243,28 @@
         <w:t>Solanum</w:t>
       </w:r>
       <w:r>
-        <w:t xml:space="preserve"> leaf trait data and coordinates of species habitats are available on Dryad (citation).  We used the habitat coordinates to download mean annual precipitation and temperature data from </w:t>
+        <w:t xml:space="preserve"> leaf trait data and coordinates of species habitats are available on Dryad </w:t>
+      </w:r>
+      <w:r>
+        <w:fldChar w:fldCharType="begin" w:fldLock="1"/>
+      </w:r>
+      <w:r>
+        <w:instrText>ADDIN CSL_CITATION {"citationItems":[{"id":"ITEM-1","itemData":{"DOI":"10.5061/dryad.1r8c2","author":[{"dropping-particle":"","family":"Muir","given":"Christopher D.","non-dropping-particle":"","parse-names":false,"suffix":""},{"dropping-particle":"","family":"Conesa","given":"Miquel À.","non-dropping-particle":"","parse-names":false,"suffix":""},{"dropping-particle":"","family":"Roldán","given":"Emilio J.","non-dropping-particle":"","parse-names":false,"suffix":""},{"dropping-particle":"","family":"Molins","given":"Arántzazu","non-dropping-particle":"","parse-names":false,"suffix":""},{"dropping-particle":"","family":"Galmés","given":"Jeroni","non-dropping-particle":"","parse-names":false,"suffix":""}],"container-title":"Dryad Digital Repository","id":"ITEM-1","issued":{"date-parts":[["2016"]]},"title":"Data from: Weak coordination between leaf structure and function among closely related tomato species.","type":"article-journal"},"uris":["http://www.mendeley.com/documents/?uuid=867f0942-e24a-49c5-b1b5-eb3069f07dfc"]}],"mendeley":{"formattedCitation":"(Muir et al. 2016)","plainTextFormattedCitation":"(Muir et al. 2016)","previouslyFormattedCitation":"(Muir et al. 2016)"},"properties":{"noteIndex":0},"schema":"https://github.com/citation-style-language/schema/raw/master/csl-citation.json"}</w:instrText>
+      </w:r>
+      <w:r>
+        <w:fldChar w:fldCharType="separate"/>
+      </w:r>
+      <w:r>
+        <w:rPr>
+          <w:noProof/>
+        </w:rPr>
+        <w:t>(Muir et al. 2016)</w:t>
+      </w:r>
+      <w:r>
+        <w:fldChar w:fldCharType="end"/>
+      </w:r>
+      <w:r>
+        <w:t xml:space="preserve">.  We used the habitat coordinates to download mean annual precipitation and temperature data from </w:t>
       </w:r>
       <w:proofErr w:type="spellStart"/>
       <w:r>
@@ -1358,15 +1361,7 @@
         <w:t>response</w:t>
       </w:r>
       <w:r>
-        <w:t xml:space="preserve"> variables in PLS models to account for collinearity. However, in this dataset, temperature and precipitation were not correlated (Pearson’s correlation test, r = -0.10, </w:t>
-      </w:r>
-      <w:proofErr w:type="spellStart"/>
-      <w:r>
-        <w:t>df</w:t>
-      </w:r>
-      <w:proofErr w:type="spellEnd"/>
-      <w:r>
-        <w:t xml:space="preserve"> = 63, p = 0.421) so we chose to perform PLS for temperature and precipitation separately to improve interpretability. PCA and PLS were performed using the </w:t>
+        <w:t xml:space="preserve"> variables in PLS models to account for collinearity. However, in this dataset, temperature and precipitation were not correlated (Pearson’s correlation test, r = -0.10, df = 63, p = 0.421) so we chose to perform PLS for temperature and precipitation separately to improve interpretability. PCA and PLS were performed using the </w:t>
       </w:r>
       <w:proofErr w:type="spellStart"/>
       <w:r>
@@ -2167,8 +2162,8 @@
           <w:i/>
         </w:rPr>
       </w:pPr>
-      <w:bookmarkStart w:id="10" w:name="simulated-data-methods"/>
-      <w:bookmarkEnd w:id="10"/>
+      <w:bookmarkStart w:id="9" w:name="simulated-data-methods"/>
+      <w:bookmarkEnd w:id="9"/>
       <w:r>
         <w:rPr>
           <w:i/>
@@ -2226,7 +2221,7 @@
         <w:pStyle w:val="Caption"/>
         <w:keepNext/>
       </w:pPr>
-      <w:bookmarkStart w:id="11" w:name="_Ref7518953"/>
+      <w:bookmarkStart w:id="10" w:name="_Ref7518953"/>
       <w:r>
         <w:t xml:space="preserve">Table </w:t>
       </w:r>
@@ -2251,7 +2246,7 @@
         </w:rPr>
         <w:fldChar w:fldCharType="end"/>
       </w:r>
-      <w:bookmarkEnd w:id="11"/>
+      <w:bookmarkEnd w:id="10"/>
       <w:r>
         <w:t xml:space="preserve">. </w:t>
       </w:r>
@@ -2326,7 +2321,7 @@
       <w:pPr>
         <w:pStyle w:val="Caption"/>
       </w:pPr>
-      <w:bookmarkStart w:id="12" w:name="_Ref7519008"/>
+      <w:bookmarkStart w:id="11" w:name="_Ref7519008"/>
     </w:p>
     <w:p>
       <w:pPr>
@@ -2376,7 +2371,7 @@
         </w:rPr>
         <w:fldChar w:fldCharType="end"/>
       </w:r>
-      <w:bookmarkEnd w:id="12"/>
+      <w:bookmarkEnd w:id="11"/>
       <w:r>
         <w:t xml:space="preserve">. </w:t>
       </w:r>
@@ -2603,7 +2598,7 @@
       <w:r>
         <w:t xml:space="preserve"> package </w:t>
       </w:r>
-      <w:ins w:id="13" w:author="Scott, Eric R." w:date="2019-04-17T17:07:00Z">
+      <w:ins w:id="12" w:author="Scott, Eric R." w:date="2019-04-17T17:07:00Z">
         <w:r>
           <w:fldChar w:fldCharType="begin" w:fldLock="1"/>
         </w:r>
@@ -2620,7 +2615,7 @@
         </w:rPr>
         <w:t>(Scott 2019)</w:t>
       </w:r>
-      <w:ins w:id="14" w:author="Scott, Eric R." w:date="2019-04-17T17:07:00Z">
+      <w:ins w:id="13" w:author="Scott, Eric R." w:date="2019-04-17T17:07:00Z">
         <w:r>
           <w:fldChar w:fldCharType="end"/>
         </w:r>
@@ -3008,8 +3003,8 @@
       <w:r>
         <w:t xml:space="preserve"> and Discussion</w:t>
       </w:r>
-      <w:bookmarkStart w:id="15" w:name="simulated-data-set"/>
-      <w:bookmarkEnd w:id="15"/>
+      <w:bookmarkStart w:id="14" w:name="simulated-data-set"/>
+      <w:bookmarkEnd w:id="14"/>
     </w:p>
     <w:p>
       <w:pPr>
@@ -3026,13 +3021,31 @@
         <w:t>-DA</w:t>
       </w:r>
       <w:r>
-        <w:t xml:space="preserve"> and PLS-DA are expected to find no separation between groups. Due to a lack of convergence, 3 of the PCA</w:t>
+        <w:t xml:space="preserve"> and PLS-DA are expected to find no separation between groups</w:t>
+      </w:r>
+      <w:r>
+        <w:t xml:space="preserve"> and consequently both methods generally result in non-significant models.</w:t>
+      </w:r>
+      <w:r>
+        <w:t xml:space="preserve"> Due to a lack of convergence, 3 of the PCA</w:t>
       </w:r>
       <w:r>
         <w:t xml:space="preserve">-DA </w:t>
       </w:r>
       <w:r>
-        <w:t>models failed.  The remaining 97 models explained a</w:t>
+        <w:t xml:space="preserve">models failed. </w:t>
+      </w:r>
+      <w:r>
+        <w:t xml:space="preserve">For the </w:t>
+      </w:r>
+      <w:r>
+        <w:t>remaining 97 models</w:t>
+      </w:r>
+      <w:r>
+        <w:t>, PCA</w:t>
+      </w:r>
+      <w:r>
+        <w:t xml:space="preserve"> explained a</w:t>
       </w:r>
       <w:r>
         <w:t>bout 55% of the variation in the predictor variables on average</w:t>
@@ -3115,10 +3128,13 @@
         <w:t>% of the variation in the response</w:t>
       </w:r>
       <w:r>
-        <w:t xml:space="preserve"> variable</w:t>
-      </w:r>
-      <w:r>
-        <w:t xml:space="preserve"> (</w:t>
+        <w:t xml:space="preserve"> variabl</w:t>
+      </w:r>
+      <w:r>
+        <w:t xml:space="preserve">e </w:t>
+      </w:r>
+      <w:r>
+        <w:t>(</w:t>
       </w:r>
       <w:r>
         <w:fldChar w:fldCharType="begin"/>
@@ -3514,6 +3530,9 @@
       <w:r>
         <w:t>ve only included such a plot for heuristic purposes.</w:t>
       </w:r>
+      <w:r>
+        <w:t xml:space="preserve"> </w:t>
+      </w:r>
     </w:p>
     <w:p>
       <w:pPr>
@@ -3521,7 +3540,25 @@
         <w:spacing w:line="360" w:lineRule="auto"/>
       </w:pPr>
       <w:r>
-        <w:t>Under the control scenario, both PCA-DA and PLS-DA are expected to find significant separation between groups. the PCA-DA for two of the datasets failed due to lack of convergence.  PCA-DA explains about 56% of the variation in the predictor variables</w:t>
+        <w:t>Under the control scenario, both PCA-DA and PLS-DA are expected to find significant separation between groups.</w:t>
+      </w:r>
+      <w:r>
+        <w:t xml:space="preserve"> Consequently, both methods result in highly significant models that </w:t>
+      </w:r>
+      <w:r>
+        <w:t>explain variation in</w:t>
+      </w:r>
+      <w:r>
+        <w:t xml:space="preserve"> group membership well.</w:t>
+      </w:r>
+      <w:r>
+        <w:t xml:space="preserve"> the PCA-DA for </w:t>
+      </w:r>
+      <w:r>
+        <w:t>one</w:t>
+      </w:r>
+      <w:r>
+        <w:t xml:space="preserve"> of the datasets failed due to lack of convergence.  PCA explains about 56% of the variation in the predictor variables</w:t>
       </w:r>
       <w:r>
         <w:t xml:space="preserve"> (</w:t>
@@ -3565,40 +3602,7 @@
         <w:t>)</w:t>
       </w:r>
       <w:r>
-        <w:t xml:space="preserve"> and the PCs explain about </w:t>
-      </w:r>
-      <w:r>
-        <w:t>9</w:t>
-      </w:r>
-      <w:r>
-        <w:t>9</w:t>
-      </w:r>
-      <w:r>
-        <w:t>% of the variation in the response variable (</w:t>
-      </w:r>
-      <w:r>
-        <w:fldChar w:fldCharType="begin"/>
-      </w:r>
-      <w:r>
-        <w:instrText xml:space="preserve"> REF _Ref7519069 \h </w:instrText>
-      </w:r>
-      <w:r>
-        <w:fldChar w:fldCharType="separate"/>
-      </w:r>
-      <w:r>
-        <w:t xml:space="preserve">Table </w:t>
-      </w:r>
-      <w:r>
-        <w:rPr>
-          <w:noProof/>
-        </w:rPr>
-        <w:t>3</w:t>
-      </w:r>
-      <w:r>
-        <w:fldChar w:fldCharType="end"/>
-      </w:r>
-      <w:r>
-        <w:t xml:space="preserve">, </w:t>
+        <w:t xml:space="preserve"> and the resulting PCs explain about 99% of the variation in the response (</w:t>
       </w:r>
       <m:oMath>
         <m:sSubSup>
@@ -3636,31 +3640,64 @@
         </m:sSubSup>
       </m:oMath>
       <w:r>
-        <w:t>).</w:t>
-      </w:r>
-      <w:r>
-        <w:t xml:space="preserve"> The p-values obtained from the regression portion of the PCA-DA model are highly significant (</w:t>
-      </w:r>
-      <w:r>
-        <w:rPr>
-          <w:i/>
-        </w:rPr>
-        <w:t>p</w:t>
+        <w:rPr>
+          <w:rFonts w:eastAsiaTheme="minorEastAsia"/>
+        </w:rPr>
+        <w:t>)</w:t>
+      </w:r>
+      <w:r>
+        <w:t>.</w:t>
       </w:r>
       <w:r>
         <w:t xml:space="preserve"> </w:t>
       </w:r>
       <w:r>
-        <w:t>&lt;</w:t>
-      </w:r>
-      <w:r>
-        <w:t xml:space="preserve"> </w:t>
-      </w:r>
-      <w:r>
-        <w:t>0.001).</w:t>
-      </w:r>
-      <w:r>
-        <w:t xml:space="preserve"> The mean </w:t>
+        <w:t xml:space="preserve">The logistic regression portion of PCA-DA is highly significant under this scenario (p &lt; </w:t>
+      </w:r>
+      <w:r>
+        <w:lastRenderedPageBreak/>
+        <w:t>0.001). PLS-DA explains less variation in the predictor variables compared to PCA (</w:t>
+      </w:r>
+      <m:oMath>
+        <m:sSubSup>
+          <m:sSubSupPr>
+            <m:ctrlPr>
+              <w:rPr>
+                <w:rFonts w:ascii="Cambria Math" w:hAnsi="Cambria Math"/>
+              </w:rPr>
+            </m:ctrlPr>
+          </m:sSubSupPr>
+          <m:e>
+            <m:r>
+              <w:rPr>
+                <w:rFonts w:ascii="Cambria Math" w:hAnsi="Cambria Math"/>
+              </w:rPr>
+              <m:t>R</m:t>
+            </m:r>
+          </m:e>
+          <m:sub>
+            <m:r>
+              <w:rPr>
+                <w:rFonts w:ascii="Cambria Math" w:hAnsi="Cambria Math"/>
+              </w:rPr>
+              <m:t>X</m:t>
+            </m:r>
+          </m:sub>
+          <m:sup>
+            <m:r>
+              <w:rPr>
+                <w:rFonts w:ascii="Cambria Math" w:hAnsi="Cambria Math"/>
+              </w:rPr>
+              <m:t>2</m:t>
+            </m:r>
+          </m:sup>
+        </m:sSubSup>
+      </m:oMath>
+      <w:r>
+        <w:rPr>
+          <w:rFonts w:eastAsiaTheme="minorEastAsia"/>
+        </w:rPr>
+        <w:t xml:space="preserve"> = 0.313), and also explains a large amount of the variation in the response (</w:t>
       </w:r>
       <m:oMath>
         <m:sSubSup>
@@ -3698,19 +3735,19 @@
         </m:sSubSup>
       </m:oMath>
       <w:r>
-        <w:t xml:space="preserve"> </w:t>
-      </w:r>
-      <w:r>
-        <w:t xml:space="preserve">value for PLS-DA models is slightly </w:t>
-      </w:r>
-      <w:r>
-        <w:t xml:space="preserve">lower </w:t>
-      </w:r>
-      <w:r>
-        <w:t xml:space="preserve">than for PCA-DA </w:t>
-      </w:r>
-      <w:r>
-        <w:t xml:space="preserve">(83.5%), but the </w:t>
+        <w:rPr>
+          <w:rFonts w:eastAsiaTheme="minorEastAsia"/>
+        </w:rPr>
+        <w:t xml:space="preserve"> = 0.835)</w:t>
+      </w:r>
+      <w:r>
+        <w:t xml:space="preserve">. </w:t>
+      </w:r>
+      <w:r>
+        <w:t xml:space="preserve">This is expected since PCA attempts to explain variation in the predictor variables and PLS-DA is only attempting to explain co-variation with the response variable. </w:t>
+      </w:r>
+      <w:r>
+        <w:t xml:space="preserve">It is important to note that the </w:t>
       </w:r>
       <m:oMath>
         <m:sSubSup>
@@ -3734,7 +3771,7 @@
               <w:rPr>
                 <w:rFonts w:ascii="Cambria Math" w:hAnsi="Cambria Math"/>
               </w:rPr>
-              <m:t>X</m:t>
+              <m:t>Y</m:t>
             </m:r>
           </m:sub>
           <m:sup>
@@ -3748,11 +3785,56 @@
         </m:sSubSup>
       </m:oMath>
       <w:r>
-        <w:t xml:space="preserve"> is much lower (31%). This is expected since PCA attempts to explain </w:t>
-      </w:r>
-      <w:r>
-        <w:lastRenderedPageBreak/>
-        <w:t xml:space="preserve">variation in the predictor variables and PLS-DA is only attempting to explain co-variation with the response variable. For PLS-DA, mean </w:t>
+        <w:rPr>
+          <w:rFonts w:eastAsiaTheme="minorEastAsia"/>
+        </w:rPr>
+        <w:t xml:space="preserve"> values are calculated differently for PCA-DA and PLS-DA and may not be directly comparable between methods (TABLE)</w:t>
+      </w:r>
+      <w:r>
+        <w:rPr>
+          <w:rFonts w:eastAsiaTheme="minorEastAsia"/>
+        </w:rPr>
+        <w:t xml:space="preserve"> </w:t>
+      </w:r>
+      <w:r>
+        <w:rPr>
+          <w:rFonts w:eastAsiaTheme="minorEastAsia"/>
+        </w:rPr>
+        <w:fldChar w:fldCharType="begin" w:fldLock="1"/>
+      </w:r>
+      <w:r>
+        <w:rPr>
+          <w:rFonts w:eastAsiaTheme="minorEastAsia"/>
+        </w:rPr>
+        <w:instrText>ADDIN CSL_CITATION {"citationItems":[{"id":"ITEM-1","itemData":{"DOI":"10.1198/tast.2009.08210","ISSN":"0003-1305","abstract":"Many analogues to the coefficient of determination R2 in or- dinary regression models have been proposed in the context of logistic regression. Our starting point is a study of three defini- tions related to quadratic measures of variation. We discuss the properties of these statistics, and show that the family can be extended in a natural way by a fourth statistic with an even sim- pler interpretation, namely the difference between the averages of fitted values for successes and failures, respectively. We pro- pose the name “the coefficient of discrimination” for this statis- tic, and recommend its use as a standard measure of explanatory power. In its intuitive interpretation, this quantity has no imme- diate relation to the classical versions of R2, but it turns out to be related to these by two exact relations, which imply that all these statistics are asymptotically equivalent.","author":[{"dropping-particle":"","family":"Tjur","given":"Tue","non-dropping-particle":"","parse-names":false,"suffix":""}],"container-title":"The American Statistician","id":"ITEM-1","issue":"4","issued":{"date-parts":[["2009","11"]]},"page":"366-372","publisher":"Taylor &amp; Francis","title":"Coefficients of Determination in Logistic Regression Models—A New Proposal: The Coefficient of Discrimination","type":"article-journal","volume":"63"},"uris":["http://www.mendeley.com/documents/?uuid=bc3fc8ff-b795-311c-b12f-fad064d9ec4b"]},{"id":"ITEM-2","itemData":{"DOI":"10.1021/acs.jproteome.5b00354","ISBN":"1535-3907 (Electronic)\\r1535-3893 (Linking)","ISSN":"15353907","PMID":"26088811","abstract":"Urine metabolomics is widely used for biomarker research in the fields of medicine and toxicology. As a consequence, characterization of the variations of the urine metabolome under basal conditions becomes critical in order to avoid confounding effects in cohort studies. Such physiological information is however very scarce in the literature and in metabolomics databases so far. Here we studied the influence of age, body mass index (BMI), and gender on metabolite concentrations in a large cohort of 183 adults by using liquid chromatography coupled with high-resolution mass spectrometry (LC-HRMS). We implemented a comprehensive statistical workflow for univariate hypothesis testing and modeling by orthogonal partial least-squares (OPLS), which we made available to the metabolomics community within the online Workflow4Metabolomics.org resource. We found 108 urine metabolites displaying concentration variations with either age, BMI, or gender, by integrating the results from univariate p-values and multivar...","author":[{"dropping-particle":"","family":"Thévenot","given":"Etienne A.","non-dropping-particle":"","parse-names":false,"suffix":""},{"dropping-particle":"","family":"Roux","given":"Aurélie","non-dropping-particle":"","parse-names":false,"suffix":""},{"dropping-particle":"","family":"Xu","given":"Ying","non-dropping-particle":"","parse-names":false,"suffix":""},{"dropping-particle":"","family":"Ezan","given":"Eric","non-dropping-particle":"","parse-names":false,"suffix":""},{"dropping-particle":"","family":"Junot","given":"Christophe","non-dropping-particle":"","parse-names":false,"suffix":""}],"container-title":"Journal of Proteome Research","id":"ITEM-2","issue":"8","issued":{"date-parts":[["2015","8","7"]]},"page":"3322-3335","publisher":"American Chemical Society","title":"Analysis of the Human Adult Urinary Metabolome Variations with Age, Body Mass Index, and Gender by Implementing a Comprehensive Workflow for Univariate and OPLS Statistical Analyses","type":"article-journal","volume":"14"},"uris":["http://www.mendeley.com/documents/?uuid=0e107474-0bb7-41e8-8100-95a09397f60c"]}],"mendeley":{"formattedCitation":"(Tjur 2009; Thévenot et al. 2015)","plainTextFormattedCitation":"(Tjur 2009; Thévenot et al. 2015)","previouslyFormattedCitation":"(Tjur 2009; Thévenot et al. 2015)"},"properties":{"noteIndex":0},"schema":"https://github.com/citation-style-language/schema/raw/master/csl-citation.json"}</w:instrText>
+      </w:r>
+      <w:r>
+        <w:rPr>
+          <w:rFonts w:eastAsiaTheme="minorEastAsia"/>
+        </w:rPr>
+        <w:fldChar w:fldCharType="separate"/>
+      </w:r>
+      <w:r>
+        <w:rPr>
+          <w:rFonts w:eastAsiaTheme="minorEastAsia"/>
+          <w:noProof/>
+        </w:rPr>
+        <w:t>(Tjur 2009; Thévenot et al. 2015)</w:t>
+      </w:r>
+      <w:r>
+        <w:rPr>
+          <w:rFonts w:eastAsiaTheme="minorEastAsia"/>
+        </w:rPr>
+        <w:fldChar w:fldCharType="end"/>
+      </w:r>
+      <w:r>
+        <w:rPr>
+          <w:rFonts w:eastAsiaTheme="minorEastAsia"/>
+        </w:rPr>
+        <w:t xml:space="preserve">.  </w:t>
+      </w:r>
+      <w:r>
+        <w:t xml:space="preserve">For PLS-DA, mean </w:t>
       </w:r>
       <m:oMath>
         <m:sSup>
@@ -4337,8 +4419,9 @@
       <w:pPr>
         <w:pStyle w:val="Caption"/>
       </w:pPr>
-      <w:bookmarkStart w:id="16" w:name="_Ref7519069"/>
-      <w:r>
+      <w:bookmarkStart w:id="15" w:name="_Ref7519069"/>
+      <w:r>
+        <w:lastRenderedPageBreak/>
         <w:t xml:space="preserve">Table </w:t>
       </w:r>
       <w:r>
@@ -4362,12 +4445,15 @@
         </w:rPr>
         <w:fldChar w:fldCharType="end"/>
       </w:r>
-      <w:bookmarkEnd w:id="16"/>
+      <w:bookmarkEnd w:id="15"/>
       <w:r>
         <w:t xml:space="preserve">. Model statistics from simulation study.  For each statistic a mean ± standard deviation is reported calculated from n models.  For PCA-DA and PLS-DA the number of components was determined by the </w:t>
       </w:r>
       <w:proofErr w:type="spellStart"/>
       <w:r>
+        <w:rPr>
+          <w:i/>
+        </w:rPr>
         <w:t>opls</w:t>
       </w:r>
       <w:proofErr w:type="spellEnd"/>
@@ -4382,41 +4468,28 @@
       <w:r>
         <w:t xml:space="preserve"> forced), a one or two component model was forced.</w:t>
       </w:r>
-      <w:r>
-        <w:t xml:space="preserve"> </w:t>
-      </w:r>
-      <w:commentRangeStart w:id="17"/>
-      <w:r>
-        <w:t>R2Y is calculated as pseudo R2 for PCA</w:t>
-      </w:r>
-      <w:r>
-        <w:t>-DA models</w:t>
-      </w:r>
-      <w:commentRangeEnd w:id="17"/>
+    </w:p>
+    <w:p>
+      <w:pPr>
+        <w:pStyle w:val="BodyText"/>
+      </w:pPr>
+      <w:commentRangeStart w:id="16"/>
+      <w:commentRangeEnd w:id="16"/>
       <w:r>
         <w:rPr>
           <w:rStyle w:val="CommentReference"/>
         </w:rPr>
-        <w:commentReference w:id="17"/>
-      </w:r>
-      <w:r>
-        <w:t>.</w:t>
-      </w:r>
-    </w:p>
-    <w:p>
-      <w:pPr>
-        <w:pStyle w:val="BodyText"/>
-      </w:pPr>
-      <w:r>
-        <w:rPr>
-          <w:noProof/>
-        </w:rPr>
-        <w:lastRenderedPageBreak/>
+        <w:commentReference w:id="16"/>
+      </w:r>
+      <w:r>
+        <w:rPr>
+          <w:noProof/>
+        </w:rPr>
         <w:drawing>
-          <wp:inline distT="0" distB="0" distL="0" distR="0" wp14:anchorId="4581F5E5" wp14:editId="5BA29214">
-            <wp:extent cx="5943600" cy="6753860"/>
-            <wp:effectExtent l="0" t="0" r="0" b="2540"/>
-            <wp:docPr id="1" name="Picture 1"/>
+          <wp:inline distT="0" distB="0" distL="0" distR="0" wp14:anchorId="0CF2CE05" wp14:editId="4B0DB97E">
+            <wp:extent cx="5943600" cy="6808470"/>
+            <wp:effectExtent l="0" t="0" r="0" b="0"/>
+            <wp:docPr id="3" name="Picture 3"/>
             <wp:cNvGraphicFramePr>
               <a:graphicFrameLocks xmlns:a="http://schemas.openxmlformats.org/drawingml/2006/main" noChangeAspect="1"/>
             </wp:cNvGraphicFramePr>
@@ -4424,7 +4497,7 @@
               <a:graphicData uri="http://schemas.openxmlformats.org/drawingml/2006/picture">
                 <pic:pic xmlns:pic="http://schemas.openxmlformats.org/drawingml/2006/picture">
                   <pic:nvPicPr>
-                    <pic:cNvPr id="1" name="table1.pdf"/>
+                    <pic:cNvPr id="3" name="table1.pdf"/>
                     <pic:cNvPicPr/>
                   </pic:nvPicPr>
                   <pic:blipFill>
@@ -4442,7 +4515,7 @@
                   <pic:spPr>
                     <a:xfrm>
                       <a:off x="0" y="0"/>
-                      <a:ext cx="5943600" cy="6753860"/>
+                      <a:ext cx="5943600" cy="6808470"/>
                     </a:xfrm>
                     <a:prstGeom prst="rect">
                       <a:avLst/>
@@ -4460,18 +4533,24 @@
         <w:pStyle w:val="BodyText"/>
         <w:spacing w:line="360" w:lineRule="auto"/>
       </w:pPr>
-      <w:commentRangeStart w:id="18"/>
-      <w:commentRangeEnd w:id="18"/>
-      <w:r>
-        <w:rPr>
-          <w:noProof/>
+      <w:commentRangeStart w:id="17"/>
+      <w:commentRangeEnd w:id="17"/>
+      <w:r>
+        <w:rPr>
+          <w:rStyle w:val="CommentReference"/>
         </w:rPr>
         <w:lastRenderedPageBreak/>
+        <w:commentReference w:id="17"/>
+      </w:r>
+      <w:r>
+        <w:rPr>
+          <w:noProof/>
+        </w:rPr>
         <w:drawing>
-          <wp:inline distT="0" distB="0" distL="0" distR="0" wp14:anchorId="2987D53E" wp14:editId="2616F0A2">
+          <wp:inline distT="0" distB="0" distL="0" distR="0" wp14:anchorId="7ACA4559" wp14:editId="5A936C9F">
             <wp:extent cx="5943600" cy="5403215"/>
             <wp:effectExtent l="0" t="0" r="0" b="0"/>
-            <wp:docPr id="4" name="Picture 4" descr="A close up of a map&#10;&#10;Description automatically generated"/>
+            <wp:docPr id="5" name="Picture 5" descr="A close up of a map&#10;&#10;Description automatically generated"/>
             <wp:cNvGraphicFramePr>
               <a:graphicFrameLocks xmlns:a="http://schemas.openxmlformats.org/drawingml/2006/main" noChangeAspect="1"/>
             </wp:cNvGraphicFramePr>
@@ -4479,7 +4558,7 @@
               <a:graphicData uri="http://schemas.openxmlformats.org/drawingml/2006/picture">
                 <pic:pic xmlns:pic="http://schemas.openxmlformats.org/drawingml/2006/picture">
                   <pic:nvPicPr>
-                    <pic:cNvPr id="4" name="fig1_alt.png"/>
+                    <pic:cNvPr id="5" name="fig1_alt.png"/>
                     <pic:cNvPicPr/>
                   </pic:nvPicPr>
                   <pic:blipFill>
@@ -4514,7 +4593,7 @@
       <w:pPr>
         <w:pStyle w:val="Caption"/>
       </w:pPr>
-      <w:bookmarkStart w:id="19" w:name="_Ref7519476"/>
+      <w:bookmarkStart w:id="18" w:name="_Ref7519476"/>
       <w:r>
         <w:t xml:space="preserve">Figure </w:t>
       </w:r>
@@ -4539,7 +4618,7 @@
         </w:rPr>
         <w:fldChar w:fldCharType="end"/>
       </w:r>
-      <w:bookmarkEnd w:id="19"/>
+      <w:bookmarkEnd w:id="18"/>
       <w:r>
         <w:t>.</w:t>
       </w:r>
@@ -4601,13 +4680,19 @@
         <w:t>C</w:t>
       </w:r>
       <w:r>
-        <w:t xml:space="preserve">).  Variable names on the axes that begin with “C” were generated with a covariance of 0. 5, those that begin with “N” were generated with a covariance of 0, and those that begin with “D” were generated to have different means in the two groups. The second </w:t>
-      </w:r>
-      <w:r>
-        <w:t>row</w:t>
-      </w:r>
-      <w:r>
-        <w:t xml:space="preserve"> shows PCA score plots (</w:t>
+        <w:t xml:space="preserve">).  Variable names on the axes that begin with “C” were generated with a covariance of 0. 5, those that begin with “N” were generated with a covariance of 0, and those that begin with “D” were generated to have different means in the two groups. </w:t>
+      </w:r>
+      <w:r>
+        <w:t>S</w:t>
+      </w:r>
+      <w:r>
+        <w:t>core plots</w:t>
+      </w:r>
+      <w:r>
+        <w:t xml:space="preserve"> for PCA</w:t>
+      </w:r>
+      <w:r>
+        <w:t xml:space="preserve"> (</w:t>
       </w:r>
       <w:r>
         <w:t>D</w:t>
@@ -4619,25 +4704,16 @@
         <w:t>F</w:t>
       </w:r>
       <w:r>
-        <w:t>).</w:t>
-      </w:r>
-      <w:r>
-        <w:t xml:space="preserve"> </w:t>
-      </w:r>
-      <w:r>
-        <w:t xml:space="preserve">The third </w:t>
-      </w:r>
-      <w:r>
-        <w:t>row</w:t>
-      </w:r>
-      <w:r>
-        <w:t xml:space="preserve"> shows</w:t>
-      </w:r>
-      <w:r>
-        <w:t xml:space="preserve"> PLS-DA plots</w:t>
-      </w:r>
-      <w:r>
-        <w:t xml:space="preserve"> (</w:t>
+        <w:t>)</w:t>
+      </w:r>
+      <w:r>
+        <w:t xml:space="preserve"> and </w:t>
+      </w:r>
+      <w:r>
+        <w:t xml:space="preserve">PLS-DA </w:t>
+      </w:r>
+      <w:r>
+        <w:t>(</w:t>
       </w:r>
       <w:r>
         <w:t>G</w:t>
@@ -4649,7 +4725,13 @@
         <w:t>H</w:t>
       </w:r>
       <w:r>
-        <w:t xml:space="preserve">, I). For PLS-DA plots, </w:t>
+        <w:t>, I)</w:t>
+      </w:r>
+      <w:r>
+        <w:t xml:space="preserve"> plot samples as belonging to one of two groups (red circles with a solid ellipse or teal triangles with a dashed ellipse)</w:t>
+      </w:r>
+      <w:r>
+        <w:t xml:space="preserve">. For PLS-DA plots, </w:t>
       </w:r>
       <w:r>
         <w:t>the first two predictive axes are plotted, Q</w:t>
@@ -4872,7 +4954,87 @@
         <w:t xml:space="preserve">the difference between PCA-DA and PLS-DA is more dramatic. </w:t>
       </w:r>
       <w:r>
-        <w:t xml:space="preserve">PLS-DA using the VIP score method of identifying important variables performs the best with a mean Kappa of 0.802. Using correlation between axis scores and data produces more similar results between PCA-DA and PLS-DA.  Investigation of confusion matrices (not shown) shows that using correlation coefficients to select important variables produces a large number of false positives. PCA-DA occasionally performs worse than random chance at selecting important variables since variables highly correlated with principal components are less likely to be discriminating variables in the needle in a haystack scenario. </w:t>
+        <w:t>PLS-DA using the VIP score method of identifying important variables performs the best with a mean Kappa of 0.802. Using correlation between axis scores and data produces more similar results between PCA-DA and PLS-DA.  Investigation of confusion matrices (not shown) shows that using correlation coefficients to select important variables produces a large number of false positives.</w:t>
+      </w:r>
+      <w:r>
+        <w:t xml:space="preserve"> There are a few reasons for the difference between the VIP and correlation method.  When the datasets were generated </w:t>
+      </w:r>
+      <w:proofErr w:type="gramStart"/>
+      <w:r>
+        <w:t>variables</w:t>
+      </w:r>
+      <w:proofErr w:type="gramEnd"/>
+      <w:r>
+        <w:t xml:space="preserve"> which were not specified to discriminate between groups may have had correlations with group memberships by chance.  Also, note that on average the PLS-DA models for the needle in a haystack scenario included two predictive axes on average when there was actually only one axis separating groups in the data. False positives therefore came from two sources—non-discriminating variables which were correlated with group membership by chance, and significant correlations with the spurious second predictive axis. VIP scores do two things that our correlation method does not.  VIP scores represent the </w:t>
+      </w:r>
+      <w:r>
+        <w:rPr>
+          <w:i/>
+        </w:rPr>
+        <w:t>relative</w:t>
+      </w:r>
+      <w:r>
+        <w:t xml:space="preserve"> importance of variables</w:t>
+      </w:r>
+      <w:r>
+        <w:t xml:space="preserve"> (the mean of squared VIP values always equals 1)</w:t>
+      </w:r>
+      <w:r>
+        <w:t xml:space="preserve">, and </w:t>
+      </w:r>
+      <w:r>
+        <w:t xml:space="preserve">variable influence is summed over all axes, weighting the axes by their explanatory power </w:t>
+      </w:r>
+      <w:r>
+        <w:fldChar w:fldCharType="begin" w:fldLock="1"/>
+      </w:r>
+      <w:r>
+        <w:instrText>ADDIN CSL_CITATION {"citationItems":[{"id":"ITEM-1","itemData":{"author":[{"dropping-particle":"","family":"Eriksson","given":"L","non-dropping-particle":"","parse-names":false,"suffix":""},{"dropping-particle":"","family":"Johansson","given":"E","non-dropping-particle":"","parse-names":false,"suffix":""},{"dropping-particle":"","family":"Kettaneh-Wold","given":"N","non-dropping-particle":"","parse-names":false,"suffix":""},{"dropping-particle":"","family":"Trygg","given":"J","non-dropping-particle":"","parse-names":false,"suffix":""},{"dropping-particle":"","family":"Wikström","given":"C","non-dropping-particle":"","parse-names":false,"suffix":""},{"dropping-particle":"","family":"Wold","given":"S","non-dropping-particle":"","parse-names":false,"suffix":""}],"container-title":"Multi- and Megavariate Data Analysis Part II Advanced Applications and Method Extensions","id":"ITEM-1","issued":{"date-parts":[["2006"]]},"title":"Multi- and Megavariate Data Analysis Part II Advanced Applications and Method Extensions","type":"chapter"},"uris":["http://www.mendeley.com/documents/?uuid=4620e55d-20c7-3a5d-9796-5a7961a2aedb"]},{"id":"ITEM-2","itemData":{"DOI":"10.1016/J.CHEMOLAB.2004.12.011","ISSN":"0169-7439","abstract":"Variable selection is one of the important practical issues for many scientific engineers. Although the PLS (partial least squares) regression combined with the VIP (variable importance in the projection) scores is often used when the multicollinearity is present among variables, there are few guidelines about its uses as well as its performance. The purpose of this paper is to explore the nature of the VIP method and to compare with other methods through computer simulation experiments. We design 108 experiments where observations are generated from true models considering four factors–the proportion of the number of relevant predictors, the magnitude of correlations between predictors, the structure of regression coefficients, and the magnitude of signal to noise. Confusion matrix is adopted to evaluate the performance of PLS, the Lasso, and stepwise method. We also discuss the proper cutoff value of the VIP method to increase its performance. Some practical hints for the use of the VIP method are given as simulation results.","author":[{"dropping-particle":"","family":"Chong","given":"Il-Gyo","non-dropping-particle":"","parse-names":false,"suffix":""},{"dropping-particle":"","family":"Jun","given":"Chi-Hyuck","non-dropping-particle":"","parse-names":false,"suffix":""}],"container-title":"Chemometrics and Intelligent Laboratory Systems","id":"ITEM-2","issue":"1-2","issued":{"date-parts":[["2005","7","28"]]},"page":"103-112","publisher":"Elsevier","title":"Performance of some variable selection methods when multicollinearity is present","type":"article-journal","volume":"78"},"uris":["http://www.mendeley.com/documents/?uuid=a1381c03-c365-3d3a-b436-a2760136a60e"]}],"mendeley":{"formattedCitation":"(Chong and Jun 2005; Eriksson et al. 2006)","plainTextFormattedCitation":"(Chong and Jun 2005; Eriksson et al. 2006)"},"properties":{"noteIndex":0},"schema":"https://github.com/citation-style-language/schema/raw/master/csl-citation.json"}</w:instrText>
+      </w:r>
+      <w:r>
+        <w:fldChar w:fldCharType="separate"/>
+      </w:r>
+      <w:r>
+        <w:rPr>
+          <w:noProof/>
+        </w:rPr>
+        <w:t>(Chong and Jun 2005; Eriksson et al. 2006)</w:t>
+      </w:r>
+      <w:r>
+        <w:fldChar w:fldCharType="end"/>
+      </w:r>
+      <w:r>
+        <w:t xml:space="preserve">. This provides a more accurate prediction of important variables in this and many other cases.  There is at least one case where VIP scores are a poor choice.  Because it is a relative measure, it performs poorly when all predictor variables are causal </w:t>
+      </w:r>
+      <w:r>
+        <w:fldChar w:fldCharType="begin" w:fldLock="1"/>
+      </w:r>
+      <w:r>
+        <w:instrText>ADDIN CSL_CITATION {"citationItems":[{"id":"ITEM-1","itemData":{"DOI":"10.1016/J.CHEMOLAB.2004.12.011","ISSN":"0169-7439","abstract":"Variable selection is one of the important practical issues for many scientific engineers. Although the PLS (partial least squares) regression combined with the VIP (variable importance in the projection) scores is often used when the multicollinearity is present among variables, there are few guidelines about its uses as well as its performance. The purpose of this paper is to explore the nature of the VIP method and to compare with other methods through computer simulation experiments. We design 108 experiments where observations are generated from true models considering four factors–the proportion of the number of relevant predictors, the magnitude of correlations between predictors, the structure of regression coefficients, and the magnitude of signal to noise. Confusion matrix is adopted to evaluate the performance of PLS, the Lasso, and stepwise method. We also discuss the proper cutoff value of the VIP method to increase its performance. Some practical hints for the use of the VIP method are given as simulation results.","author":[{"dropping-particle":"","family":"Chong","given":"Il-Gyo","non-dropping-particle":"","parse-names":false,"suffix":""},{"dropping-particle":"","family":"Jun","given":"Chi-Hyuck","non-dropping-particle":"","parse-names":false,"suffix":""}],"container-title":"Chemometrics and Intelligent Laboratory Systems","id":"ITEM-1","issue":"1-2","issued":{"date-parts":[["2005","7","28"]]},"page":"103-112","publisher":"Elsevier","title":"Performance of some variable selection methods when multicollinearity is present","type":"article-journal","volume":"78"},"uris":["http://www.mendeley.com/documents/?uuid=a1381c03-c365-3d3a-b436-a2760136a60e"]}],"mendeley":{"formattedCitation":"(Chong and Jun 2005)","plainTextFormattedCitation":"(Chong and Jun 2005)","previouslyFormattedCitation":"(Chong and Jun 2005)"},"properties":{"noteIndex":0},"schema":"https://github.com/citation-style-language/schema/raw/master/csl-citation.json"}</w:instrText>
+      </w:r>
+      <w:r>
+        <w:fldChar w:fldCharType="separate"/>
+      </w:r>
+      <w:r>
+        <w:rPr>
+          <w:noProof/>
+        </w:rPr>
+        <w:t>(Chong and Jun 2005)</w:t>
+      </w:r>
+      <w:r>
+        <w:fldChar w:fldCharType="end"/>
+      </w:r>
+      <w:r>
+        <w:t>.</w:t>
+      </w:r>
+      <w:r>
+        <w:t xml:space="preserve"> </w:t>
+      </w:r>
+      <w:r>
+        <w:t>PCA</w:t>
+      </w:r>
+      <w:r>
+        <w:t xml:space="preserve">-DA occasionally performs worse than random chance at selecting important variables since variables highly correlated with principal components are less likely to be discriminating variables in the needle in a haystack scenario. </w:t>
       </w:r>
     </w:p>
     <w:p>
@@ -4883,6 +5045,7 @@
         <w:rPr>
           <w:noProof/>
         </w:rPr>
+        <w:lastRenderedPageBreak/>
         <w:drawing>
           <wp:inline distT="0" distB="0" distL="0" distR="0" wp14:anchorId="62295B7C" wp14:editId="412C7B44">
             <wp:extent cx="5943600" cy="2701925"/>
@@ -4930,7 +5093,7 @@
       <w:pPr>
         <w:pStyle w:val="Caption"/>
       </w:pPr>
-      <w:bookmarkStart w:id="20" w:name="_Ref7519679"/>
+      <w:bookmarkStart w:id="19" w:name="_Ref7519679"/>
       <w:r>
         <w:t xml:space="preserve">Figure </w:t>
       </w:r>
@@ -4955,46 +5118,45 @@
         </w:rPr>
         <w:fldChar w:fldCharType="end"/>
       </w:r>
+      <w:bookmarkEnd w:id="19"/>
+      <w:r>
+        <w:t xml:space="preserve">. </w:t>
+      </w:r>
+      <w:r>
+        <w:t>Kernel density estimate of the d</w:t>
+      </w:r>
+      <w:r>
+        <w:t xml:space="preserve">istribution of Cohen’s </w:t>
+      </w:r>
+      <w:r>
+        <w:t>k</w:t>
+      </w:r>
+      <w:r>
+        <w:t>appa for the control (A) and needle in a haystack (B) scenarios</w:t>
+      </w:r>
+      <w:r>
+        <w:t xml:space="preserve"> for PCA-DA (red, solid line) and PLS-DA using two importance criteria: correlation with predictive axes (green, dashed line) and VIP &gt; 1 (blue, dotted line)</w:t>
+      </w:r>
+      <w:r>
+        <w:t xml:space="preserve">.  A </w:t>
+      </w:r>
+      <w:r>
+        <w:t xml:space="preserve">kappa </w:t>
+      </w:r>
+      <w:r>
+        <w:t>value of 1 means perfect identification of discriminating variables by the model while a value of zero indicates the model performed no better than random chance.</w:t>
+      </w:r>
+      <w:r>
+        <w:t xml:space="preserve"> Negative values of kappa indicate variable selection worse than expected by random chance.</w:t>
+      </w:r>
+    </w:p>
+    <w:p>
+      <w:pPr>
+        <w:pStyle w:val="Heading1"/>
+      </w:pPr>
+      <w:bookmarkStart w:id="20" w:name="cupcakes-vs.muffins"/>
       <w:bookmarkEnd w:id="20"/>
       <w:r>
-        <w:t xml:space="preserve">. </w:t>
-      </w:r>
-      <w:r>
-        <w:t>Kernel density estimate of the d</w:t>
-      </w:r>
-      <w:r>
-        <w:t xml:space="preserve">istribution of Cohen’s </w:t>
-      </w:r>
-      <w:r>
-        <w:t>k</w:t>
-      </w:r>
-      <w:r>
-        <w:t>appa for the control (A) and needle in a haystack (B) scenarios</w:t>
-      </w:r>
-      <w:r>
-        <w:t xml:space="preserve"> for PCA-DA (red, solid line) and PLS-DA using two importance criteria: correlation with predictive axes (green, dashed line) and VIP &gt; 1 (blue, dotted line)</w:t>
-      </w:r>
-      <w:r>
-        <w:t xml:space="preserve">.  A </w:t>
-      </w:r>
-      <w:r>
-        <w:t xml:space="preserve">kappa </w:t>
-      </w:r>
-      <w:r>
-        <w:t>value of 1 means perfect identification of discriminating variables by the model while a value of zero indicates the model performed no better than random chance.</w:t>
-      </w:r>
-      <w:r>
-        <w:t xml:space="preserve"> Negative values of kappa indicate variable selection worse than expected by random chance.</w:t>
-      </w:r>
-    </w:p>
-    <w:p>
-      <w:pPr>
-        <w:pStyle w:val="Heading1"/>
-      </w:pPr>
-      <w:bookmarkStart w:id="21" w:name="cupcakes-vs.muffins"/>
-      <w:bookmarkEnd w:id="21"/>
-      <w:r>
-        <w:lastRenderedPageBreak/>
         <w:t>Conclusion</w:t>
       </w:r>
     </w:p>
@@ -5037,33 +5199,35 @@
         <w:fldChar w:fldCharType="end"/>
       </w:r>
       <w:r>
-        <w:t xml:space="preserve">.  </w:t>
-      </w:r>
-      <w:commentRangeStart w:id="22"/>
-      <w:r>
-        <w:t>We have shown in a case study that nature can be downright mean—that is, reducing dimensionality with an unsupervised approach</w:t>
-      </w:r>
-      <w:r>
-        <w:t xml:space="preserve"> like PCA</w:t>
+        <w:t xml:space="preserve">.  We have shown in a case study that nature can be downright mean—that is, reducing dimensionality </w:t>
+      </w:r>
+      <w:r>
+        <w:t xml:space="preserve">of leaf trait data </w:t>
+      </w:r>
+      <w:r>
+        <w:t xml:space="preserve">with </w:t>
+      </w:r>
+      <w:r>
+        <w:t>PCA</w:t>
+      </w:r>
+      <w:r>
+        <w:t xml:space="preserve"> obscure</w:t>
+      </w:r>
+      <w:r>
+        <w:t>d</w:t>
       </w:r>
       <w:r>
         <w:t xml:space="preserve"> </w:t>
       </w:r>
       <w:r>
-        <w:t>has the potential to</w:t>
-      </w:r>
-      <w:r>
-        <w:t xml:space="preserve"> obscure important relationships with response variables</w:t>
-      </w:r>
-      <w:commentRangeEnd w:id="22"/>
-      <w:r>
-        <w:rPr>
-          <w:rStyle w:val="CommentReference"/>
-        </w:rPr>
-        <w:commentReference w:id="22"/>
-      </w:r>
-      <w:bookmarkStart w:id="23" w:name="_GoBack"/>
-      <w:bookmarkEnd w:id="23"/>
+        <w:t>statistically significant</w:t>
+      </w:r>
+      <w:r>
+        <w:t xml:space="preserve"> relationships </w:t>
+      </w:r>
+      <w:r>
+        <w:t>between leaf traits and habitat climate in tomato species that were revealed with PLS regression</w:t>
+      </w:r>
       <w:r>
         <w:t xml:space="preserve">. It is not unreasonable to expect situations </w:t>
       </w:r>
@@ -5104,6 +5268,7 @@
         <w:t xml:space="preserve">that </w:t>
       </w:r>
       <w:r>
+        <w:lastRenderedPageBreak/>
         <w:t>important variables aren’t buried in a principal component analysis.  Instead, PLS and many other supervised approaches are available for testing multivariate hypotheses.</w:t>
       </w:r>
     </w:p>
@@ -5111,20 +5276,8 @@
       <w:pPr>
         <w:pStyle w:val="Heading3"/>
       </w:pPr>
-      <w:commentRangeStart w:id="24"/>
       <w:r>
         <w:t>Guidelines for using and reporting results from PLS(DA).</w:t>
-      </w:r>
-      <w:commentRangeEnd w:id="24"/>
-      <w:r>
-        <w:rPr>
-          <w:rStyle w:val="CommentReference"/>
-          <w:rFonts w:asciiTheme="minorHAnsi" w:eastAsiaTheme="minorHAnsi" w:hAnsiTheme="minorHAnsi" w:cstheme="minorBidi"/>
-          <w:b w:val="0"/>
-          <w:bCs w:val="0"/>
-          <w:color w:val="auto"/>
-        </w:rPr>
-        <w:commentReference w:id="24"/>
       </w:r>
     </w:p>
     <w:p>
@@ -5223,7 +5376,7 @@
         <w:fldChar w:fldCharType="begin" w:fldLock="1"/>
       </w:r>
       <w:r>
-        <w:instrText>ADDIN CSL_CITATION {"citationItems":[{"id":"ITEM-1","itemData":{"DOI":"10.2174/2213235X04666160613122429","ISBN":"0000000000000","ISSN":"2213235X","PMID":"27547730","abstract":"BACKGROUND Principal Component Analysis (PCA) and Orthogonal Projections to Latent Structures Discriminant Analysis (OPLS-DA) are powerful statistical modeling tools that provide insights into separations between experimental groups based on high-dimensional spectral measurements from NMR, MS or other analytical instrumentation. However, when used without validation, these tools may lead investigators to statistically unreliable conclusions. This danger is especially real for Partial Least Squares (PLS) and OPLS, which aggressively force separations between experimental groups. As a result, OPLS-DA is often used as an alternative method when PCA fails to expose group separation, but this practice is highly dangerous. Without rigorous validation, OPLS-DA can easily yield statistically unreliable group separation. METHODS A Monte Carlo analysis of PCA group separations and OPLS-DA cross-validation metrics was performed on NMR datasets with statistically significant separations in scores-space. A linearly increasing amount of Gaussian noise was added to each data matrix followed by the construction and validation of PCA and OPLS-DA models. RESULTS With increasing added noise, the PCA scores-space distance between groups rapidly decreased and the OPLS-DA cross-validation statistics simultaneously deteriorated. A decrease in correlation between the estimated loadings (added noise) and the true (original) loadings was also observed. While the validity of the OPLS-DA model diminished with increasing added noise, the group separation in scores-space remained basically unaffected. CONCLUSION Supported by the results of Monte Carlo analyses of PCA group separations and OPLS-DA cross-validation metrics, we provide practical guidelines and cross-validatory recommendations for reliable inference from PCA and OPLS-DA models.","author":[{"dropping-particle":"","family":"Worley","given":"Bradley","non-dropping-particle":"","parse-names":false,"suffix":""},{"dropping-particle":"","family":"Powers","given":"Robert","non-dropping-particle":"","parse-names":false,"suffix":""}],"container-title":"Current Metabolomics","id":"ITEM-1","issue":"2","issued":{"date-parts":[["2016","6","30"]]},"note":"While the authors show that for OPLS-DA, as model validity decreases, visual separation of groups in score space is basically unaffected, their suggestion that PCA is a reliable indicator for OPLS-DA reliability is not necessarily true under all situations. When discriminating variables are a small portion of the total number of variables, PCA is especially unreliable at detecting separation. That is, the same variables responsible for the greatest amount of variation (explained by PC axis 1) are not necessarily the same variables that reliably distinguish groups. In this situation, poor separation in PCA space is not an indicator that real differences between samples don't exist. In this case, (O)PLS-DA may still be able to detect differences between groups and identify the distinguishing variables with high VIP scores reliably.","page":"97-103","title":"PCA as a Practical Indicator of OPLS-DA Model Reliability","type":"article-journal","volume":"4"},"suppress-author":1,"uris":["http://www.mendeley.com/documents/?uuid=7d82bb3d-7cc2-36c7-9e42-56e92c50eeac"]}],"mendeley":{"formattedCitation":"(2016)","plainTextFormattedCitation":"(2016)","previouslyFormattedCitation":"(Worley and Powers 2016)"},"properties":{"noteIndex":0},"schema":"https://github.com/citation-style-language/schema/raw/master/csl-citation.json"}</w:instrText>
+        <w:instrText>ADDIN CSL_CITATION {"citationItems":[{"id":"ITEM-1","itemData":{"DOI":"10.2174/2213235X04666160613122429","ISBN":"0000000000000","ISSN":"2213235X","PMID":"27547730","abstract":"BACKGROUND Principal Component Analysis (PCA) and Orthogonal Projections to Latent Structures Discriminant Analysis (OPLS-DA) are powerful statistical modeling tools that provide insights into separations between experimental groups based on high-dimensional spectral measurements from NMR, MS or other analytical instrumentation. However, when used without validation, these tools may lead investigators to statistically unreliable conclusions. This danger is especially real for Partial Least Squares (PLS) and OPLS, which aggressively force separations between experimental groups. As a result, OPLS-DA is often used as an alternative method when PCA fails to expose group separation, but this practice is highly dangerous. Without rigorous validation, OPLS-DA can easily yield statistically unreliable group separation. METHODS A Monte Carlo analysis of PCA group separations and OPLS-DA cross-validation metrics was performed on NMR datasets with statistically significant separations in scores-space. A linearly increasing amount of Gaussian noise was added to each data matrix followed by the construction and validation of PCA and OPLS-DA models. RESULTS With increasing added noise, the PCA scores-space distance between groups rapidly decreased and the OPLS-DA cross-validation statistics simultaneously deteriorated. A decrease in correlation between the estimated loadings (added noise) and the true (original) loadings was also observed. While the validity of the OPLS-DA model diminished with increasing added noise, the group separation in scores-space remained basically unaffected. CONCLUSION Supported by the results of Monte Carlo analyses of PCA group separations and OPLS-DA cross-validation metrics, we provide practical guidelines and cross-validatory recommendations for reliable inference from PCA and OPLS-DA models.","author":[{"dropping-particle":"","family":"Worley","given":"Bradley","non-dropping-particle":"","parse-names":false,"suffix":""},{"dropping-particle":"","family":"Powers","given":"Robert","non-dropping-particle":"","parse-names":false,"suffix":""}],"container-title":"Current Metabolomics","id":"ITEM-1","issue":"2","issued":{"date-parts":[["2016","6","30"]]},"note":"While the authors show that for OPLS-DA, as model validity decreases, visual separation of groups in score space is basically unaffected, their suggestion that PCA is a reliable indicator for OPLS-DA reliability is not necessarily true under all situations. When discriminating variables are a small portion of the total number of variables, PCA is especially unreliable at detecting separation. That is, the same variables responsible for the greatest amount of variation (explained by PC axis 1) are not necessarily the same variables that reliably distinguish groups. In this situation, poor separation in PCA space is not an indicator that real differences between samples don't exist. In this case, (O)PLS-DA may still be able to detect differences between groups and identify the distinguishing variables with high VIP scores reliably.","page":"97-103","title":"PCA as a Practical Indicator of OPLS-DA Model Reliability","type":"article-journal","volume":"4"},"suppress-author":1,"uris":["http://www.mendeley.com/documents/?uuid=7d82bb3d-7cc2-36c7-9e42-56e92c50eeac"]}],"mendeley":{"formattedCitation":"(2016)","plainTextFormattedCitation":"(2016)","previouslyFormattedCitation":"(2016)"},"properties":{"noteIndex":0},"schema":"https://github.com/citation-style-language/schema/raw/master/csl-citation.json"}</w:instrText>
       </w:r>
       <w:r>
         <w:fldChar w:fldCharType="separate"/>
@@ -5238,41 +5391,71 @@
         <w:fldChar w:fldCharType="end"/>
       </w:r>
       <w:r>
+        <w:t xml:space="preserve"> suggest using separation in a PCA score plot as validation method for PLS-DA</w:t>
+      </w:r>
+      <w:r>
+        <w:t xml:space="preserve">.  Their implicit assumption is that the variables which co-vary the most are also the ones contributing to group separation. We </w:t>
+      </w:r>
+      <w:r>
+        <w:t xml:space="preserve">disagree with this method since, as we’ve shown in our needle in a haystack scenario, there can be a significant PLS-DA model with no separation of groups in a PCA score plot. </w:t>
+      </w:r>
+      <w:r>
+        <w:t xml:space="preserve">Third, it is important to remember that score plots for PLS models differ from PCA because the predictive axes of PLS models are built to maximize co-variation with the response variable. This means that even statistically non-significant models may show some visual separation in score plots.  Because </w:t>
+      </w:r>
+      <w:r>
+        <w:t>Euclidean</w:t>
+      </w:r>
+      <w:r>
+        <w:t xml:space="preserve"> distance between points has little meaning in a PLS-DA score plot, we recommend that score plots be used sparingly for PLS-DA.  However, in the case that there are more than two groups, or if a score plot is displayed alongside a loading plot</w:t>
+      </w:r>
+      <w:r>
+        <w:t>, they may be useful visuals</w:t>
+      </w:r>
+      <w:r>
+        <w:t xml:space="preserve">, especially when combined with visual aids like 95% confidence ellipses </w:t>
+      </w:r>
+      <w:r>
+        <w:fldChar w:fldCharType="begin" w:fldLock="1"/>
+      </w:r>
+      <w:r>
+        <w:instrText>ADDIN CSL_CITATION {"citationItems":[{"id":"ITEM-1","itemData":{"DOI":"10.1016/J.AB.2012.10.011","ISSN":"0003-2697","abstract":"Metabolic fingerprinting studies rely on interpretations drawn from low-dimensional representations of spectral data generated by methods of multivariate analysis such as principal components analysis and projection to latent structures discriminant analysis. The growth of metabolic fingerprinting and chemometric analyses involving these low-dimensional scores plots necessitates the use of quantitative statistical measures to describe significant differences between experimental groups. Our updated version of the PCAtoTree software provides methods to reliably visualize and quantify separations in scores plots through dendrograms employing both nonparametric and parametric hypothesis testing to assess node significance, as well as scores plots identifying 95% confidence ellipsoids for all experimental groups.","author":[{"dropping-particle":"","family":"Worley","given":"Bradley","non-dropping-particle":"","parse-names":false,"suffix":""},{"dropping-particle":"","family":"Halouska","given":"Steven","non-dropping-particle":"","parse-names":false,"suffix":""},{"dropping-particle":"","family":"Powers","given":"Robert","non-dropping-particle":"","parse-names":false,"suffix":""}],"container-title":"Analytical Biochemistry","id":"ITEM-1","issue":"2","issued":{"date-parts":[["2013","2","15"]]},"page":"102-104","publisher":"Academic Press","title":"Utilities for quantifying separation in PCA/PLS-DA scores plots","type":"article-journal","volume":"433"},"uris":["http://www.mendeley.com/documents/?uuid=4c3e8da1-1e2e-3e3a-bac3-3172c38eecca"]}],"mendeley":{"formattedCitation":"(Worley et al. 2013)","plainTextFormattedCitation":"(Worley et al. 2013)","previouslyFormattedCitation":"(Worley et al. 2013)"},"properties":{"noteIndex":0},"schema":"https://github.com/citation-style-language/schema/raw/master/csl-citation.json"}</w:instrText>
+      </w:r>
+      <w:r>
+        <w:fldChar w:fldCharType="separate"/>
+      </w:r>
+      <w:r>
+        <w:rPr>
+          <w:noProof/>
+        </w:rPr>
+        <w:t>(Worley et al. 2013)</w:t>
+      </w:r>
+      <w:r>
+        <w:fldChar w:fldCharType="end"/>
+      </w:r>
+      <w:r>
+        <w:t>.  We recommend being explicit about interpretation of model strength and significance using appropriate statistics (e.g. Q</w:t>
+      </w:r>
+      <w:r>
+        <w:rPr>
+          <w:vertAlign w:val="superscript"/>
+        </w:rPr>
+        <w:t>2</w:t>
+      </w:r>
+      <w:r>
+        <w:t xml:space="preserve"> and p-values) rather than visual separation in score plot figure captions. The nature of PLS score plots also means that unlike PCA regression or PCA-DA, it is entirely inappropriate to base statistical significance of a PLS </w:t>
+      </w:r>
+      <w:r>
+        <w:lastRenderedPageBreak/>
+        <w:t>model on any statistical test of predictive axis scores</w:t>
+      </w:r>
+      <w:r>
         <w:t xml:space="preserve"> </w:t>
       </w:r>
       <w:r>
-        <w:lastRenderedPageBreak/>
-        <w:t xml:space="preserve">suggest using separation in a PCA score plot as </w:t>
-      </w:r>
-      <w:r>
-        <w:t xml:space="preserve">validation method for </w:t>
-      </w:r>
-      <w:r>
-        <w:t>PLS-DA</w:t>
-      </w:r>
-      <w:r>
-        <w:t xml:space="preserve">, but we disagree with this method since, as we’ve shown in our needle in a haystack scenario, there can be a significant PLS-DA model with no separation of groups in a PCA score plot. </w:t>
-      </w:r>
-      <w:r>
-        <w:t xml:space="preserve">Third, it is important to remember that score plots for PLS models differ from PCA because the predictive axes of PLS models are built to maximize co-variation with the response variable. This means that even statistically non-significant models may show some visual separation in score plots.  Because </w:t>
-      </w:r>
-      <w:r>
-        <w:t>Euclidean</w:t>
-      </w:r>
-      <w:r>
-        <w:t xml:space="preserve"> distance between points has little meaning in a PLS-DA score plot, we recommend that score plots be used sparingly for PLS-DA.  However, in the case that there are more than two groups, or if a score plot is displayed alongside a loading plot</w:t>
-      </w:r>
-      <w:r>
-        <w:t>, they may be useful visuals</w:t>
-      </w:r>
-      <w:r>
-        <w:t xml:space="preserve">, especially when combined with visual aids like 95% confidence ellipses </w:t>
-      </w:r>
-      <w:r>
         <w:fldChar w:fldCharType="begin" w:fldLock="1"/>
       </w:r>
       <w:r>
-        <w:instrText>ADDIN CSL_CITATION {"citationItems":[{"id":"ITEM-1","itemData":{"DOI":"10.1016/J.AB.2012.10.011","ISSN":"0003-2697","abstract":"Metabolic fingerprinting studies rely on interpretations drawn from low-dimensional representations of spectral data generated by methods of multivariate analysis such as principal components analysis and projection to latent structures discriminant analysis. The growth of metabolic fingerprinting and chemometric analyses involving these low-dimensional scores plots necessitates the use of quantitative statistical measures to describe significant differences between experimental groups. Our updated version of the PCAtoTree software provides methods to reliably visualize and quantify separations in scores plots through dendrograms employing both nonparametric and parametric hypothesis testing to assess node significance, as well as scores plots identifying 95% confidence ellipsoids for all experimental groups.","author":[{"dropping-particle":"","family":"Worley","given":"Bradley","non-dropping-particle":"","parse-names":false,"suffix":""},{"dropping-particle":"","family":"Halouska","given":"Steven","non-dropping-particle":"","parse-names":false,"suffix":""},{"dropping-particle":"","family":"Powers","given":"Robert","non-dropping-particle":"","parse-names":false,"suffix":""}],"container-title":"Analytical Biochemistry","id":"ITEM-1","issue":"2","issued":{"date-parts":[["2013","2","15"]]},"page":"102-104","publisher":"Academic Press","title":"Utilities for quantifying separation in PCA/PLS-DA scores plots","type":"article-journal","volume":"433"},"uris":["http://www.mendeley.com/documents/?uuid=4c3e8da1-1e2e-3e3a-bac3-3172c38eecca"]}],"mendeley":{"formattedCitation":"(Worley et al. 2013)","plainTextFormattedCitation":"(Worley et al. 2013)","previouslyFormattedCitation":"(Worley et al. 2013)"},"properties":{"noteIndex":0},"schema":"https://github.com/citation-style-language/schema/raw/master/csl-citation.json"}</w:instrText>
+        <w:instrText>ADDIN CSL_CITATION {"citationItems":[{"id":"ITEM-1","itemData":{"DOI":"10.1007/s00442-018-4149-8","ISSN":"0029-8549","author":[{"dropping-particle":"","family":"Weldegergis","given":"Berhane T.","non-dropping-particle":"","parse-names":false,"suffix":""},{"dropping-particle":"","family":"Zhu","given":"Feng","non-dropping-particle":"","parse-names":false,"suffix":""},{"dropping-particle":"","family":"Poelman","given":"Erik H.","non-dropping-particle":"","parse-names":false,"suffix":""},{"dropping-particle":"","family":"Dicke","given":"Marcel","non-dropping-particle":"","parse-names":false,"suffix":""}],"container-title":"Oecologia","id":"ITEM-1","issue":"3","issued":{"date-parts":[["2018","7","4"]]},"page":"873-874","publisher":"Springer Berlin Heidelberg","title":"Correction to: Drought stress affects plant metabolites and herbivore preference but not host location by its parasitoids","type":"article-journal","volume":"187"},"uris":["http://www.mendeley.com/documents/?uuid=00d74854-8292-3615-9379-521c6caffd82"]}],"mendeley":{"formattedCitation":"(Weldegergis et al. 2018)","plainTextFormattedCitation":"(Weldegergis et al. 2018)","previouslyFormattedCitation":"(Weldegergis et al. 2018)"},"properties":{"noteIndex":0},"schema":"https://github.com/citation-style-language/schema/raw/master/csl-citation.json"}</w:instrText>
       </w:r>
       <w:r>
         <w:fldChar w:fldCharType="separate"/>
@@ -5281,13 +5464,19 @@
         <w:rPr>
           <w:noProof/>
         </w:rPr>
-        <w:t>(Worley et al. 2013)</w:t>
+        <w:t>(Weldegergis et al. 2018)</w:t>
       </w:r>
       <w:r>
         <w:fldChar w:fldCharType="end"/>
       </w:r>
       <w:r>
-        <w:t>.  We recommend being explicit about interpretation of model strength and significance using appropriate statistics (e.g. Q</w:t>
+        <w:t xml:space="preserve">.  Instead, permutation testing </w:t>
+      </w:r>
+      <w:r>
+        <w:t>of</w:t>
+      </w:r>
+      <w:r>
+        <w:t xml:space="preserve"> R</w:t>
       </w:r>
       <w:r>
         <w:rPr>
@@ -5296,18 +5485,22 @@
         <w:t>2</w:t>
       </w:r>
       <w:r>
-        <w:t xml:space="preserve"> and p-values) rather than visual separation in score plot figure captions. The nature of PLS score plots also means that unlike PCA regression or PCA-DA, it is entirely inappropriate to base statistical significance of a PLS model on any statistical test of predictive axis </w:t>
-      </w:r>
-      <w:commentRangeStart w:id="25"/>
-      <w:r>
-        <w:t>scores</w:t>
-      </w:r>
-      <w:commentRangeEnd w:id="25"/>
-      <w:r>
-        <w:rPr>
-          <w:rStyle w:val="CommentReference"/>
-        </w:rPr>
-        <w:commentReference w:id="25"/>
+        <w:rPr>
+          <w:vertAlign w:val="subscript"/>
+        </w:rPr>
+        <w:t>Y</w:t>
+      </w:r>
+      <w:r>
+        <w:t xml:space="preserve"> or Q</w:t>
+      </w:r>
+      <w:r>
+        <w:rPr>
+          <w:vertAlign w:val="superscript"/>
+        </w:rPr>
+        <w:t>2</w:t>
+      </w:r>
+      <w:r>
+        <w:t xml:space="preserve"> values</w:t>
       </w:r>
       <w:r>
         <w:t xml:space="preserve"> </w:t>
@@ -5316,7 +5509,7 @@
         <w:fldChar w:fldCharType="begin" w:fldLock="1"/>
       </w:r>
       <w:r>
-        <w:instrText>ADDIN CSL_CITATION {"citationItems":[{"id":"ITEM-1","itemData":{"DOI":"10.1007/s00442-018-4149-8","ISSN":"0029-8549","author":[{"dropping-particle":"","family":"Weldegergis","given":"Berhane T.","non-dropping-particle":"","parse-names":false,"suffix":""},{"dropping-particle":"","family":"Zhu","given":"Feng","non-dropping-particle":"","parse-names":false,"suffix":""},{"dropping-particle":"","family":"Poelman","given":"Erik H.","non-dropping-particle":"","parse-names":false,"suffix":""},{"dropping-particle":"","family":"Dicke","given":"Marcel","non-dropping-particle":"","parse-names":false,"suffix":""}],"container-title":"Oecologia","id":"ITEM-1","issue":"3","issued":{"date-parts":[["2018","7","4"]]},"page":"873-874","publisher":"Springer Berlin Heidelberg","title":"Correction to: Drought stress affects plant metabolites and herbivore preference but not host location by its parasitoids","type":"article-journal","volume":"187"},"uris":["http://www.mendeley.com/documents/?uuid=00d74854-8292-3615-9379-521c6caffd82"]}],"mendeley":{"formattedCitation":"(Weldegergis et al. 2018)","plainTextFormattedCitation":"(Weldegergis et al. 2018)","previouslyFormattedCitation":"(Weldegergis et al. 2018)"},"properties":{"noteIndex":0},"schema":"https://github.com/citation-style-language/schema/raw/master/csl-citation.json"}</w:instrText>
+        <w:instrText>ADDIN CSL_CITATION {"citationItems":[{"id":"ITEM-1","itemData":{"DOI":"10.1021/acs.jproteome.5b00354","ISBN":"1535-3907 (Electronic)\\r1535-3893 (Linking)","ISSN":"15353907","PMID":"26088811","abstract":"Urine metabolomics is widely used for biomarker research in the fields of medicine and toxicology. As a consequence, characterization of the variations of the urine metabolome under basal conditions becomes critical in order to avoid confounding effects in cohort studies. Such physiological information is however very scarce in the literature and in metabolomics databases so far. Here we studied the influence of age, body mass index (BMI), and gender on metabolite concentrations in a large cohort of 183 adults by using liquid chromatography coupled with high-resolution mass spectrometry (LC-HRMS). We implemented a comprehensive statistical workflow for univariate hypothesis testing and modeling by orthogonal partial least-squares (OPLS), which we made available to the metabolomics community within the online Workflow4Metabolomics.org resource. We found 108 urine metabolites displaying concentration variations with either age, BMI, or gender, by integrating the results from univariate p-values and multivar...","author":[{"dropping-particle":"","family":"Thévenot","given":"Etienne A.","non-dropping-particle":"","parse-names":false,"suffix":""},{"dropping-particle":"","family":"Roux","given":"Aurélie","non-dropping-particle":"","parse-names":false,"suffix":""},{"dropping-particle":"","family":"Xu","given":"Ying","non-dropping-particle":"","parse-names":false,"suffix":""},{"dropping-particle":"","family":"Ezan","given":"Eric","non-dropping-particle":"","parse-names":false,"suffix":""},{"dropping-particle":"","family":"Junot","given":"Christophe","non-dropping-particle":"","parse-names":false,"suffix":""}],"container-title":"Journal of Proteome Research","id":"ITEM-1","issue":"8","issued":{"date-parts":[["2015","8","7"]]},"page":"3322-3335","publisher":"American Chemical Society","title":"Analysis of the Human Adult Urinary Metabolome Variations with Age, Body Mass Index, and Gender by Implementing a Comprehensive Workflow for Univariate and OPLS Statistical Analyses","type":"article-journal","volume":"14"},"uris":["http://www.mendeley.com/documents/?uuid=0e107474-0bb7-41e8-8100-95a09397f60c"]}],"mendeley":{"formattedCitation":"(Thévenot et al. 2015)","plainTextFormattedCitation":"(Thévenot et al. 2015)","previouslyFormattedCitation":"(Thévenot et al. 2015)"},"properties":{"noteIndex":0},"schema":"https://github.com/citation-style-language/schema/raw/master/csl-citation.json"}</w:instrText>
       </w:r>
       <w:r>
         <w:fldChar w:fldCharType="separate"/>
@@ -5325,52 +5518,19 @@
         <w:rPr>
           <w:noProof/>
         </w:rPr>
-        <w:t>(Weldegergis et al. 2018)</w:t>
+        <w:t>(Thévenot et al. 2015)</w:t>
       </w:r>
       <w:r>
         <w:fldChar w:fldCharType="end"/>
       </w:r>
       <w:r>
-        <w:t xml:space="preserve">.  Instead, permutation testing </w:t>
-      </w:r>
-      <w:r>
-        <w:t>of</w:t>
-      </w:r>
-      <w:r>
-        <w:t xml:space="preserve"> R</w:t>
-      </w:r>
-      <w:r>
-        <w:rPr>
-          <w:vertAlign w:val="superscript"/>
-        </w:rPr>
-        <w:t>2</w:t>
-      </w:r>
-      <w:r>
-        <w:rPr>
-          <w:vertAlign w:val="subscript"/>
-        </w:rPr>
-        <w:t>Y</w:t>
-      </w:r>
-      <w:r>
-        <w:t xml:space="preserve"> or Q</w:t>
-      </w:r>
-      <w:r>
-        <w:rPr>
-          <w:vertAlign w:val="superscript"/>
-        </w:rPr>
-        <w:t>2</w:t>
-      </w:r>
-      <w:r>
-        <w:t xml:space="preserve"> values</w:t>
-      </w:r>
-      <w:r>
-        <w:t xml:space="preserve"> </w:t>
+        <w:t xml:space="preserve">, or CV-ANOVA </w:t>
       </w:r>
       <w:r>
         <w:fldChar w:fldCharType="begin" w:fldLock="1"/>
       </w:r>
       <w:r>
-        <w:instrText>ADDIN CSL_CITATION {"citationItems":[{"id":"ITEM-1","itemData":{"DOI":"10.1021/acs.jproteome.5b00354","ISBN":"1535-3907 (Electronic)\\r1535-3893 (Linking)","ISSN":"15353907","PMID":"26088811","abstract":"Urine metabolomics is widely used for biomarker research in the fields of medicine and toxicology. As a consequence, characterization of the variations of the urine metabolome under basal conditions becomes critical in order to avoid confounding effects in cohort studies. Such physiological information is however very scarce in the literature and in metabolomics databases so far. Here we studied the influence of age, body mass index (BMI), and gender on metabolite concentrations in a large cohort of 183 adults by using liquid chromatography coupled with high-resolution mass spectrometry (LC-HRMS). We implemented a comprehensive statistical workflow for univariate hypothesis testing and modeling by orthogonal partial least-squares (OPLS), which we made available to the metabolomics community within the online Workflow4Metabolomics.org resource. We found 108 urine metabolites displaying concentration variations with either age, BMI, or gender, by integrating the results from univariate p-values and multivar...","author":[{"dropping-particle":"","family":"Thévenot","given":"Etienne A.","non-dropping-particle":"","parse-names":false,"suffix":""},{"dropping-particle":"","family":"Roux","given":"Aurélie","non-dropping-particle":"","parse-names":false,"suffix":""},{"dropping-particle":"","family":"Xu","given":"Ying","non-dropping-particle":"","parse-names":false,"suffix":""},{"dropping-particle":"","family":"Ezan","given":"Eric","non-dropping-particle":"","parse-names":false,"suffix":""},{"dropping-particle":"","family":"Junot","given":"Christophe","non-dropping-particle":"","parse-names":false,"suffix":""}],"container-title":"Journal of Proteome Research","id":"ITEM-1","issue":"8","issued":{"date-parts":[["2015","8","7"]]},"page":"3322-3335","publisher":"American Chemical Society","title":"Analysis of the Human Adult Urinary Metabolome Variations with Age, Body Mass Index, and Gender by Implementing a Comprehensive Workflow for Univariate and OPLS Statistical Analyses","type":"article-journal","volume":"14"},"uris":["http://www.mendeley.com/documents/?uuid=0e107474-0bb7-41e8-8100-95a09397f60c"]}],"mendeley":{"formattedCitation":"(Thévenot et al. 2015)","plainTextFormattedCitation":"(Thévenot et al. 2015)","previouslyFormattedCitation":"(Thévenot et al. 2015)"},"properties":{"noteIndex":0},"schema":"https://github.com/citation-style-language/schema/raw/master/csl-citation.json"}</w:instrText>
+        <w:instrText>ADDIN CSL_CITATION {"citationItems":[{"id":"ITEM-1","itemData":{"DOI":"10.1002/cem.1187","ISSN":"08869383","author":[{"dropping-particle":"","family":"Eriksson","given":"Lennart","non-dropping-particle":"","parse-names":false,"suffix":""},{"dropping-particle":"","family":"Trygg","given":"Johan","non-dropping-particle":"","parse-names":false,"suffix":""},{"dropping-particle":"","family":"Wold","given":"Svante","non-dropping-particle":"","parse-names":false,"suffix":""}],"container-title":"Journal of Chemometrics","id":"ITEM-1","issue":"11-12","issued":{"date-parts":[["2008","11","1"]]},"page":"594-600","publisher":"John Wiley &amp; Sons, Ltd","title":"CV-ANOVA for significance testing of PLS and OPLS® models","type":"article-journal","volume":"22"},"uris":["http://www.mendeley.com/documents/?uuid=c8669264-7be0-3475-be48-3ad8efe7ba3d"]}],"mendeley":{"formattedCitation":"(Eriksson et al. 2008)","plainTextFormattedCitation":"(Eriksson et al. 2008)","previouslyFormattedCitation":"(Eriksson et al. 2008)"},"properties":{"noteIndex":0},"schema":"https://github.com/citation-style-language/schema/raw/master/csl-citation.json"}</w:instrText>
       </w:r>
       <w:r>
         <w:fldChar w:fldCharType="separate"/>
@@ -5379,37 +5539,13 @@
         <w:rPr>
           <w:noProof/>
         </w:rPr>
-        <w:t>(Thévenot et al. 2015)</w:t>
+        <w:t>(Eriksson et al. 2008)</w:t>
       </w:r>
       <w:r>
         <w:fldChar w:fldCharType="end"/>
       </w:r>
       <w:r>
-        <w:t xml:space="preserve">, or CV-ANOVA </w:t>
-      </w:r>
-      <w:r>
-        <w:fldChar w:fldCharType="begin" w:fldLock="1"/>
-      </w:r>
-      <w:r>
-        <w:instrText>ADDIN CSL_CITATION {"citationItems":[{"id":"ITEM-1","itemData":{"DOI":"10.1002/cem.1187","ISSN":"08869383","author":[{"dropping-particle":"","family":"Eriksson","given":"Lennart","non-dropping-particle":"","parse-names":false,"suffix":""},{"dropping-particle":"","family":"Trygg","given":"Johan","non-dropping-particle":"","parse-names":false,"suffix":""},{"dropping-particle":"","family":"Wold","given":"Svante","non-dropping-particle":"","parse-names":false,"suffix":""}],"container-title":"Journal of Chemometrics","id":"ITEM-1","issue":"11-12","issued":{"date-parts":[["2008","11","1"]]},"page":"594-600","publisher":"John Wiley &amp; Sons, Ltd","title":"CV-ANOVA for significance testing of PLS and OPLS® models","type":"article-journal","volume":"22"},"uris":["http://www.mendeley.com/documents/?uuid=c8669264-7be0-3475-be48-3ad8efe7ba3d"]}],"mendeley":{"formattedCitation":"(Eriksson et al. 2008)","plainTextFormattedCitation":"(Eriksson et al. 2008)","previouslyFormattedCitation":"(Eriksson et al. 2008)"},"properties":{"noteIndex":0},"schema":"https://github.com/citation-style-language/schema/raw/master/csl-citation.json"}</w:instrText>
-      </w:r>
-      <w:r>
-        <w:fldChar w:fldCharType="separate"/>
-      </w:r>
-      <w:r>
-        <w:rPr>
-          <w:noProof/>
-        </w:rPr>
-        <w:t>(Eriksson et al. 2008)</w:t>
-      </w:r>
-      <w:r>
-        <w:fldChar w:fldCharType="end"/>
-      </w:r>
-      <w:r>
-        <w:t xml:space="preserve"> </w:t>
-      </w:r>
-      <w:r>
-        <w:t xml:space="preserve">can be used to assess statistical significance of </w:t>
+        <w:t xml:space="preserve"> can be used to assess statistical significance of </w:t>
       </w:r>
       <w:r>
         <w:t xml:space="preserve">PLS </w:t>
@@ -5566,7 +5702,6 @@
         <w:rPr>
           <w:highlight w:val="yellow"/>
         </w:rPr>
-        <w:lastRenderedPageBreak/>
         <w:t>Suggest other ecological questions where PLS might be helpful (cite examples)</w:t>
       </w:r>
     </w:p>
@@ -5710,6 +5845,7 @@
           <w:rFonts w:ascii="Cambria" w:hAnsi="Cambria" w:cs="Times New Roman"/>
           <w:noProof/>
         </w:rPr>
+        <w:lastRenderedPageBreak/>
         <w:t>Carrascal LM, Galván I, Gordo O (2009) Partial least squares regression as an alternative to current regression methods used in ecology. Oikos 118:681–690. doi: 10.1111/j.1600-0706.2008.16881.x</w:t>
       </w:r>
     </w:p>
@@ -5878,7 +6014,6 @@
           <w:rFonts w:ascii="Cambria" w:hAnsi="Cambria" w:cs="Times New Roman"/>
           <w:noProof/>
         </w:rPr>
-        <w:lastRenderedPageBreak/>
         <w:t>Fahlgren N, Gehan MA, Baxter I (2015) Lights, camera, action: high-throughput plant phenotyping is ready for a close-up. Curr Opin Plant Biol 24:93–99. doi: 10.1016/J.PBI.2015.02.006</w:t>
       </w:r>
     </w:p>
@@ -6005,7 +6140,15 @@
           <w:rFonts w:ascii="Cambria" w:hAnsi="Cambria" w:cs="Times New Roman"/>
           <w:noProof/>
         </w:rPr>
-        <w:t>Kallenbach M, Oh Y, Eilers EJ, et al (2014) A robust, simple, high-throughput technique for time-resolved plant volatile analysis in field experiments. Plant J 78:1060–1072. doi: 10.1111/tpj.12523</w:t>
+        <w:t xml:space="preserve">Kallenbach M, Oh Y, Eilers EJ, et al (2014) A robust, simple, high-throughput technique for </w:t>
+      </w:r>
+      <w:r>
+        <w:rPr>
+          <w:rFonts w:ascii="Cambria" w:hAnsi="Cambria" w:cs="Times New Roman"/>
+          <w:noProof/>
+        </w:rPr>
+        <w:lastRenderedPageBreak/>
+        <w:t>time-resolved plant volatile analysis in field experiments. Plant J 78:1060–1072. doi: 10.1111/tpj.12523</w:t>
       </w:r>
     </w:p>
     <w:p>
@@ -6152,7 +6295,7 @@
           <w:rFonts w:ascii="Cambria" w:hAnsi="Cambria" w:cs="Times New Roman"/>
           <w:noProof/>
         </w:rPr>
-        <w:t>Padovan A, Keszei A, Hassan Y, et al (2017) Four terpene synthases contribute to the generation of chemotypes in tea tree (Melaleuca alternifolia). BMC Plant Biol 17:160. doi: 10.1186/s12870-017-1107-2</w:t>
+        <w:t>Muir CD, Conesa MÀ, Roldán EJ, et al (2016) Data from: Weak coordination between leaf structure and function among closely related tomato species. Dryad Digit Repos. doi: 10.5061/dryad.1r8c2</w:t>
       </w:r>
     </w:p>
     <w:p>
@@ -6173,7 +6316,7 @@
           <w:rFonts w:ascii="Cambria" w:hAnsi="Cambria" w:cs="Times New Roman"/>
           <w:noProof/>
         </w:rPr>
-        <w:t>Porter J, Arzberger P, Braun H-W, et al (2005) Wireless Sensor Networks for Ecology. Bioscience 55:561–572. doi: 10.1641/0006-3568(2005)055[0561:WSNFE]2.0.CO;2</w:t>
+        <w:t>Padovan A, Keszei A, Hassan Y, et al (2017) Four terpene synthases contribute to the generation of chemotypes in tea tree (Melaleuca alternifolia). BMC Plant Biol 17:160. doi: 10.1186/s12870-017-1107-2</w:t>
       </w:r>
     </w:p>
     <w:p>
@@ -6194,8 +6337,7 @@
           <w:rFonts w:ascii="Cambria" w:hAnsi="Cambria" w:cs="Times New Roman"/>
           <w:noProof/>
         </w:rPr>
-        <w:lastRenderedPageBreak/>
-        <w:t>Reuter JA, Spacek D V., Snyder MP (2015) High-Throughput Sequencing Technologies. Mol Cell 58:586–597. doi: 10.1016/J.MOLCEL.2015.05.004</w:t>
+        <w:t>Porter J, Arzberger P, Braun H-W, et al (2005) Wireless Sensor Networks for Ecology. Bioscience 55:561–572. doi: 10.1641/0006-3568(2005)055[0561:WSNFE]2.0.CO;2</w:t>
       </w:r>
     </w:p>
     <w:p>
@@ -6216,7 +6358,7 @@
           <w:rFonts w:ascii="Cambria" w:hAnsi="Cambria" w:cs="Times New Roman"/>
           <w:noProof/>
         </w:rPr>
-        <w:t>Revelle W (2018) psych: Procedures for Psychological, Psychometric, and Personality Research</w:t>
+        <w:t>Reuter JA, Spacek D V., Snyder MP (2015) High-Throughput Sequencing Technologies. Mol Cell 58:586–597. doi: 10.1016/J.MOLCEL.2015.05.004</w:t>
       </w:r>
     </w:p>
     <w:p>
@@ -6237,7 +6379,7 @@
           <w:rFonts w:ascii="Cambria" w:hAnsi="Cambria" w:cs="Times New Roman"/>
           <w:noProof/>
         </w:rPr>
-        <w:t>Roughgarden J, Running SW, Matson PA (1991) What Does Remote Sensing Do For Ecology? Ecology 72:1918–1922. doi: 10.2307/1941546</w:t>
+        <w:t>Revelle W (2018) psych: Procedures for Psychological, Psychometric, and Personality Research</w:t>
       </w:r>
     </w:p>
     <w:p>
@@ -6258,7 +6400,7 @@
           <w:rFonts w:ascii="Cambria" w:hAnsi="Cambria" w:cs="Times New Roman"/>
           <w:noProof/>
         </w:rPr>
-        <w:t>Scott ER (2019) holodeck: A Tidy Interface for Simulating Multivariate Data</w:t>
+        <w:t>Roughgarden J, Running SW, Matson PA (1991) What Does Remote Sensing Do For Ecology? Ecology 72:1918–1922. doi: 10.2307/1941546</w:t>
       </w:r>
     </w:p>
     <w:p>
@@ -6279,7 +6421,7 @@
           <w:rFonts w:ascii="Cambria" w:hAnsi="Cambria" w:cs="Times New Roman"/>
           <w:noProof/>
         </w:rPr>
-        <w:t>Silvertown J (2009) A new dawn for citizen science. Trends Ecol Evol 24:467–471. doi: 10.1016/J.TREE.2009.03.017</w:t>
+        <w:t>Scott ER (2019) holodeck: A Tidy Interface for Simulating Multivariate Data</w:t>
       </w:r>
     </w:p>
     <w:p>
@@ -6300,7 +6442,7 @@
           <w:rFonts w:ascii="Cambria" w:hAnsi="Cambria" w:cs="Times New Roman"/>
           <w:noProof/>
         </w:rPr>
-        <w:t>Smith SD, Kriebel R (2018) Convergent evolution of floral shape tied to pollinator shifts in Iochrominae (Solanaceae)*. Evolution (N Y) 72:688–697. doi: 10.1111/evo.13416</w:t>
+        <w:t>Silvertown J (2009) A new dawn for citizen science. Trends Ecol Evol 24:467–471. doi: 10.1016/J.TREE.2009.03.017</w:t>
       </w:r>
     </w:p>
     <w:p>
@@ -6321,7 +6463,7 @@
           <w:rFonts w:ascii="Cambria" w:hAnsi="Cambria" w:cs="Times New Roman"/>
           <w:noProof/>
         </w:rPr>
-        <w:t>Sokal RR, Rohlf FJ (1995) Biometry: The Principles and Practices of Statistics in Biological Research. Biol Res</w:t>
+        <w:t>Smith SD, Kriebel R (2018) Convergent evolution of floral shape tied to pollinator shifts in Iochrominae (Solanaceae)*. Evolution (N Y) 72:688–697. doi: 10.1111/evo.13416</w:t>
       </w:r>
     </w:p>
     <w:p>
@@ -6342,7 +6484,8 @@
           <w:rFonts w:ascii="Cambria" w:hAnsi="Cambria" w:cs="Times New Roman"/>
           <w:noProof/>
         </w:rPr>
-        <w:t>Thévenot EA, Roux A, Xu Y, et al (2015) Analysis of the Human Adult Urinary Metabolome Variations with Age, Body Mass Index, and Gender by Implementing a Comprehensive Workflow for Univariate and OPLS Statistical Analyses. J Proteome Res 14:3322–3335. doi: 10.1021/acs.jproteome.5b00354</w:t>
+        <w:lastRenderedPageBreak/>
+        <w:t>Sokal RR, Rohlf FJ (1995) Biometry: The Principles and Practices of Statistics in Biological Research. Biol Res</w:t>
       </w:r>
     </w:p>
     <w:p>
@@ -6363,7 +6506,7 @@
           <w:rFonts w:ascii="Cambria" w:hAnsi="Cambria" w:cs="Times New Roman"/>
           <w:noProof/>
         </w:rPr>
-        <w:t>Weldegergis BT, Zhu F, Poelman EH, Dicke M (2018) Correction to: Drought stress affects plant metabolites and herbivore preference but not host location by its parasitoids. Oecologia 187:873–874. doi: 10.1007/s00442-018-4149-8</w:t>
+        <w:t>Thévenot EA, Roux A, Xu Y, et al (2015) Analysis of the Human Adult Urinary Metabolome Variations with Age, Body Mass Index, and Gender by Implementing a Comprehensive Workflow for Univariate and OPLS Statistical Analyses. J Proteome Res 14:3322–3335. doi: 10.1021/acs.jproteome.5b00354</w:t>
       </w:r>
     </w:p>
     <w:p>
@@ -6384,7 +6527,7 @@
           <w:rFonts w:ascii="Cambria" w:hAnsi="Cambria" w:cs="Times New Roman"/>
           <w:noProof/>
         </w:rPr>
-        <w:t>Wold H (1975) Soft Modelling by Latent Variables: The Non-Linear Iterative Partial Least Squares (NIPALS) Approach. J Appl Probab 12:117–142. doi: 10.1017/S0021900200047604</w:t>
+        <w:t>Tjur T (2009) Coefficients of Determination in Logistic Regression Models—A New Proposal: The Coefficient of Discrimination. Am Stat 63:366–372. doi: 10.1198/tast.2009.08210</w:t>
       </w:r>
     </w:p>
     <w:p>
@@ -6405,7 +6548,7 @@
           <w:rFonts w:ascii="Cambria" w:hAnsi="Cambria" w:cs="Times New Roman"/>
           <w:noProof/>
         </w:rPr>
-        <w:t>Worley B, Halouska S, Powers R (2013) Utilities for quantifying separation in PCA/PLS-DA scores plots. Anal Biochem 433:102–104. doi: 10.1016/J.AB.2012.10.011</w:t>
+        <w:t>Weldegergis BT, Zhu F, Poelman EH, Dicke M (2018) Correction to: Drought stress affects plant metabolites and herbivore preference but not host location by its parasitoids. Oecologia 187:873–874. doi: 10.1007/s00442-018-4149-8</w:t>
       </w:r>
     </w:p>
     <w:p>
@@ -6426,7 +6569,7 @@
           <w:rFonts w:ascii="Cambria" w:hAnsi="Cambria" w:cs="Times New Roman"/>
           <w:noProof/>
         </w:rPr>
-        <w:t>Worley B, Powers R (2016) PCA as a Practical Indicator of OPLS-DA Model Reliability. Curr Metabolomics 4:97–103. doi: 10.2174/2213235X04666160613122429</w:t>
+        <w:t>Wold H (1975) Soft Modelling by Latent Variables: The Non-Linear Iterative Partial Least Squares (NIPALS) Approach. J Appl Probab 12:117–142. doi: 10.1017/S0021900200047604</w:t>
       </w:r>
     </w:p>
     <w:p>
@@ -6438,16 +6581,16 @@
         <w:spacing w:before="180" w:after="180"/>
         <w:ind w:left="480" w:hanging="480"/>
         <w:rPr>
-          <w:rFonts w:ascii="Cambria" w:hAnsi="Cambria"/>
-          <w:noProof/>
-        </w:rPr>
-      </w:pPr>
-      <w:r>
-        <w:rPr>
           <w:rFonts w:ascii="Cambria" w:hAnsi="Cambria" w:cs="Times New Roman"/>
           <w:noProof/>
         </w:rPr>
-        <w:t>Wright IJ, Reich PB, Westoby M, et al (2004) The worldwide leaf economics spectrum. Nature 428:821–827</w:t>
+      </w:pPr>
+      <w:r>
+        <w:rPr>
+          <w:rFonts w:ascii="Cambria" w:hAnsi="Cambria" w:cs="Times New Roman"/>
+          <w:noProof/>
+        </w:rPr>
+        <w:t>Worley B, Halouska S, Powers R (2013) Utilities for quantifying separation in PCA/PLS-DA scores plots. Anal Biochem 433:102–104. doi: 10.1016/J.AB.2012.10.011</w:t>
       </w:r>
     </w:p>
     <w:p>
@@ -6458,12 +6601,54 @@
         <w:adjustRightInd w:val="0"/>
         <w:spacing w:before="180" w:after="180"/>
         <w:ind w:left="480" w:hanging="480"/>
+        <w:rPr>
+          <w:rFonts w:ascii="Cambria" w:hAnsi="Cambria" w:cs="Times New Roman"/>
+          <w:noProof/>
+        </w:rPr>
+      </w:pPr>
+      <w:r>
+        <w:rPr>
+          <w:rFonts w:ascii="Cambria" w:hAnsi="Cambria" w:cs="Times New Roman"/>
+          <w:noProof/>
+        </w:rPr>
+        <w:t>Worley B, Powers R (2016) PCA as a Practical Indicator of OPLS-DA Model Reliability. Curr Metabolomics 4:97–103. doi: 10.2174/2213235X04666160613122429</w:t>
+      </w:r>
+    </w:p>
+    <w:p>
+      <w:pPr>
+        <w:widowControl w:val="0"/>
+        <w:autoSpaceDE w:val="0"/>
+        <w:autoSpaceDN w:val="0"/>
+        <w:adjustRightInd w:val="0"/>
+        <w:spacing w:before="180" w:after="180"/>
+        <w:ind w:left="480" w:hanging="480"/>
+        <w:rPr>
+          <w:rFonts w:ascii="Cambria" w:hAnsi="Cambria"/>
+          <w:noProof/>
+        </w:rPr>
+      </w:pPr>
+      <w:r>
+        <w:rPr>
+          <w:rFonts w:ascii="Cambria" w:hAnsi="Cambria" w:cs="Times New Roman"/>
+          <w:noProof/>
+        </w:rPr>
+        <w:t>Wright IJ, Reich PB, Westoby M, et al (2004) The worldwide leaf economics spectrum. Nature 428:821–827</w:t>
+      </w:r>
+    </w:p>
+    <w:p>
+      <w:pPr>
+        <w:widowControl w:val="0"/>
+        <w:autoSpaceDE w:val="0"/>
+        <w:autoSpaceDN w:val="0"/>
+        <w:adjustRightInd w:val="0"/>
+        <w:spacing w:before="180" w:after="180"/>
+        <w:ind w:left="480" w:hanging="480"/>
       </w:pPr>
       <w:r>
         <w:fldChar w:fldCharType="end"/>
       </w:r>
-      <w:bookmarkStart w:id="26" w:name="cupcakes-vs.muffins-methods"/>
-      <w:bookmarkEnd w:id="26"/>
+      <w:bookmarkStart w:id="21" w:name="cupcakes-vs.muffins-methods"/>
+      <w:bookmarkEnd w:id="21"/>
     </w:p>
     <w:sectPr>
       <w:pgSz w:w="12240" w:h="15840"/>
@@ -6492,7 +6677,7 @@
       </w:r>
     </w:p>
   </w:comment>
-  <w:comment w:id="6" w:author="Scott, Eric R." w:date="2019-04-10T16:43:00Z" w:initials="SER">
+  <w:comment w:id="16" w:author="Scott, Eric R." w:date="2019-05-10T10:35:00Z" w:initials="SER">
     <w:p>
       <w:pPr>
         <w:pStyle w:val="CommentText"/>
@@ -6504,11 +6689,11 @@
         <w:annotationRef/>
       </w:r>
       <w:r>
-        <w:t>Consider including a simplified, readable version of the PLS equation (if it’s possible).  Or explicitly referencing books or papers for people like Natalie who want to know the math.</w:t>
+        <w:t>Need to define statistics somewhere.  A table with equations??</w:t>
       </w:r>
     </w:p>
   </w:comment>
-  <w:comment w:id="9" w:author="Scott, Eric R." w:date="2019-05-09T16:50:00Z" w:initials="SER">
+  <w:comment w:id="17" w:author="Scott, Eric R." w:date="2019-05-10T10:38:00Z" w:initials="SER">
     <w:p>
       <w:pPr>
         <w:pStyle w:val="CommentText"/>
@@ -6520,78 +6705,34 @@
         <w:annotationRef/>
       </w:r>
       <w:r>
-        <w:t>Elizabeth: “Awkward—too many ideas”</w:t>
-      </w:r>
-    </w:p>
-  </w:comment>
-  <w:comment w:id="17" w:author="Scott, Eric R." w:date="2019-05-09T16:56:00Z" w:initials="SER">
+        <w:t>Bigger axis labels</w:t>
+      </w:r>
+    </w:p>
     <w:p>
       <w:pPr>
         <w:pStyle w:val="CommentText"/>
       </w:pPr>
       <w:r>
-        <w:rPr>
-          <w:rStyle w:val="CommentReference"/>
-        </w:rPr>
-        <w:annotationRef/>
-      </w:r>
-      <w:r>
-        <w:t>Make sure to change this.  Note where things are calculated in an identical way and where they are not.  Not sure if this goes in methods or table caption.</w:t>
-      </w:r>
-    </w:p>
-  </w:comment>
-  <w:comment w:id="22" w:author="Scott, Eric R." w:date="2019-05-09T16:59:00Z" w:initials="SER">
+        <w:t xml:space="preserve"> check </w:t>
+      </w:r>
+      <w:proofErr w:type="spellStart"/>
+      <w:r>
+        <w:t>b&amp;w</w:t>
+      </w:r>
+      <w:proofErr w:type="spellEnd"/>
+    </w:p>
     <w:p>
       <w:pPr>
         <w:pStyle w:val="CommentText"/>
       </w:pPr>
       <w:r>
-        <w:rPr>
-          <w:rStyle w:val="CommentReference"/>
-        </w:rPr>
-        <w:annotationRef/>
-      </w:r>
-      <w:r>
-        <w:t>Make more specific</w:t>
-      </w:r>
-    </w:p>
-  </w:comment>
-  <w:comment w:id="24" w:author="Scott, Eric R." w:date="2019-05-09T16:59:00Z" w:initials="SER">
-    <w:p>
-      <w:pPr>
-        <w:pStyle w:val="CommentText"/>
-      </w:pPr>
-      <w:r>
-        <w:rPr>
-          <w:rStyle w:val="CommentReference"/>
-        </w:rPr>
-        <w:annotationRef/>
-      </w:r>
-      <w:r>
-        <w:t>Add more references if possible</w:t>
-      </w:r>
-    </w:p>
-  </w:comment>
-  <w:comment w:id="25" w:author="Scott, Eric R." w:date="2019-05-09T18:20:00Z" w:initials="SER">
-    <w:p>
-      <w:pPr>
-        <w:pStyle w:val="CommentText"/>
-      </w:pPr>
-      <w:r>
-        <w:rPr>
-          <w:rStyle w:val="CommentReference"/>
-        </w:rPr>
-        <w:annotationRef/>
-      </w:r>
-      <w:r>
-        <w:t xml:space="preserve">Is it weird to cite a correction to </w:t>
-      </w:r>
-      <w:r>
-        <w:t>a paper here</w:t>
-      </w:r>
-      <w:r>
-        <w:t>?</w:t>
-      </w:r>
+        <w:t xml:space="preserve">shapes + color + </w:t>
+      </w:r>
+      <w:proofErr w:type="spellStart"/>
+      <w:r>
+        <w:t>linetype</w:t>
+      </w:r>
+      <w:proofErr w:type="spellEnd"/>
     </w:p>
   </w:comment>
 </w:comments>
@@ -6600,24 +6741,16 @@
 <file path=word/commentsExtended.xml><?xml version="1.0" encoding="utf-8"?>
 <w15:commentsEx xmlns:wpc="http://schemas.microsoft.com/office/word/2010/wordprocessingCanvas" xmlns:cx="http://schemas.microsoft.com/office/drawing/2014/chartex" xmlns:cx1="http://schemas.microsoft.com/office/drawing/2015/9/8/chartex" xmlns:cx2="http://schemas.microsoft.com/office/drawing/2015/10/21/chartex" xmlns:cx3="http://schemas.microsoft.com/office/drawing/2016/5/9/chartex" xmlns:cx4="http://schemas.microsoft.com/office/drawing/2016/5/10/chartex" xmlns:cx5="http://schemas.microsoft.com/office/drawing/2016/5/11/chartex" xmlns:cx6="http://schemas.microsoft.com/office/drawing/2016/5/12/chartex" xmlns:cx7="http://schemas.microsoft.com/office/drawing/2016/5/13/chartex" xmlns:cx8="http://schemas.microsoft.com/office/drawing/2016/5/14/chartex" xmlns:mc="http://schemas.openxmlformats.org/markup-compatibility/2006" xmlns:aink="http://schemas.microsoft.com/office/drawing/2016/ink" xmlns:am3d="http://schemas.microsoft.com/office/drawing/2017/model3d" xmlns:o="urn:schemas-microsoft-com:office:office" xmlns:r="http://schemas.openxmlformats.org/officeDocument/2006/relationships" xmlns:m="http://schemas.openxmlformats.org/officeDocument/2006/math" xmlns:v="urn:schemas-microsoft-com:vml" xmlns:wp14="http://schemas.microsoft.com/office/word/2010/wordprocessingDrawing" xmlns:wp="http://schemas.openxmlformats.org/drawingml/2006/wordprocessingDrawing" xmlns:w10="urn:schemas-microsoft-com:office:word" xmlns:w="http://schemas.openxmlformats.org/wordprocessingml/2006/main" xmlns:w14="http://schemas.microsoft.com/office/word/2010/wordml" xmlns:w15="http://schemas.microsoft.com/office/word/2012/wordml" xmlns:w16cid="http://schemas.microsoft.com/office/word/2016/wordml/cid" xmlns:w16se="http://schemas.microsoft.com/office/word/2015/wordml/symex" xmlns:wpg="http://schemas.microsoft.com/office/word/2010/wordprocessingGroup" xmlns:wpi="http://schemas.microsoft.com/office/word/2010/wordprocessingInk" xmlns:wne="http://schemas.microsoft.com/office/word/2006/wordml" xmlns:wps="http://schemas.microsoft.com/office/word/2010/wordprocessingShape" mc:Ignorable="w14 w15 w16se w16cid wp14">
   <w15:commentEx w15:paraId="7BFA8610" w15:done="0"/>
-  <w15:commentEx w15:paraId="639B8E5A" w15:done="0"/>
-  <w15:commentEx w15:paraId="68388E68" w15:done="0"/>
-  <w15:commentEx w15:paraId="42533BA4" w15:done="0"/>
-  <w15:commentEx w15:paraId="11EE1FA0" w15:done="0"/>
-  <w15:commentEx w15:paraId="22DB0516" w15:done="0"/>
-  <w15:commentEx w15:paraId="20F84433" w15:done="0"/>
+  <w15:commentEx w15:paraId="28B4CDB2" w15:done="0"/>
+  <w15:commentEx w15:paraId="069452F1" w15:done="0"/>
 </w15:commentsEx>
 </file>
 
 <file path=word/commentsIds.xml><?xml version="1.0" encoding="utf-8"?>
 <w16cid:commentsIds xmlns:wpc="http://schemas.microsoft.com/office/word/2010/wordprocessingCanvas" xmlns:cx="http://schemas.microsoft.com/office/drawing/2014/chartex" xmlns:cx1="http://schemas.microsoft.com/office/drawing/2015/9/8/chartex" xmlns:cx2="http://schemas.microsoft.com/office/drawing/2015/10/21/chartex" xmlns:cx3="http://schemas.microsoft.com/office/drawing/2016/5/9/chartex" xmlns:cx4="http://schemas.microsoft.com/office/drawing/2016/5/10/chartex" xmlns:cx5="http://schemas.microsoft.com/office/drawing/2016/5/11/chartex" xmlns:cx6="http://schemas.microsoft.com/office/drawing/2016/5/12/chartex" xmlns:cx7="http://schemas.microsoft.com/office/drawing/2016/5/13/chartex" xmlns:cx8="http://schemas.microsoft.com/office/drawing/2016/5/14/chartex" xmlns:mc="http://schemas.openxmlformats.org/markup-compatibility/2006" xmlns:aink="http://schemas.microsoft.com/office/drawing/2016/ink" xmlns:am3d="http://schemas.microsoft.com/office/drawing/2017/model3d" xmlns:o="urn:schemas-microsoft-com:office:office" xmlns:r="http://schemas.openxmlformats.org/officeDocument/2006/relationships" xmlns:m="http://schemas.openxmlformats.org/officeDocument/2006/math" xmlns:v="urn:schemas-microsoft-com:vml" xmlns:wp14="http://schemas.microsoft.com/office/word/2010/wordprocessingDrawing" xmlns:wp="http://schemas.openxmlformats.org/drawingml/2006/wordprocessingDrawing" xmlns:w10="urn:schemas-microsoft-com:office:word" xmlns:w="http://schemas.openxmlformats.org/wordprocessingml/2006/main" xmlns:w14="http://schemas.microsoft.com/office/word/2010/wordml" xmlns:w15="http://schemas.microsoft.com/office/word/2012/wordml" xmlns:w16cid="http://schemas.microsoft.com/office/word/2016/wordml/cid" xmlns:w16se="http://schemas.microsoft.com/office/word/2015/wordml/symex" xmlns:wpg="http://schemas.microsoft.com/office/word/2010/wordprocessingGroup" xmlns:wpi="http://schemas.microsoft.com/office/word/2010/wordprocessingInk" xmlns:wne="http://schemas.microsoft.com/office/word/2006/wordml" xmlns:wps="http://schemas.microsoft.com/office/word/2010/wordprocessingShape" mc:Ignorable="w14 w15 w16se w16cid wp14">
   <w16cid:commentId w16cid:paraId="7BFA8610" w16cid:durableId="207ED72A"/>
-  <w16cid:commentId w16cid:paraId="639B8E5A" w16cid:durableId="20589BC4"/>
-  <w16cid:commentId w16cid:paraId="68388E68" w16cid:durableId="207ED8D2"/>
-  <w16cid:commentId w16cid:paraId="42533BA4" w16cid:durableId="207EDA32"/>
-  <w16cid:commentId w16cid:paraId="11EE1FA0" w16cid:durableId="207EDAEC"/>
-  <w16cid:commentId w16cid:paraId="22DB0516" w16cid:durableId="207EDB0A"/>
-  <w16cid:commentId w16cid:paraId="20F84433" w16cid:durableId="207EEDD4"/>
+  <w16cid:commentId w16cid:paraId="28B4CDB2" w16cid:durableId="2090EF3B"/>
+  <w16cid:commentId w16cid:paraId="069452F1" w16cid:durableId="2090EF3C"/>
 </w16cid:commentsIds>
 </file>
 
@@ -9665,7 +9798,7 @@
 </file>
 
 <file path=customXml/itemProps1.xml><?xml version="1.0" encoding="utf-8"?>
-<ds:datastoreItem xmlns:ds="http://schemas.openxmlformats.org/officeDocument/2006/customXml" ds:itemID="{C919AA39-5661-5646-86CE-4FF8BEB52915}">
+<ds:datastoreItem xmlns:ds="http://schemas.openxmlformats.org/officeDocument/2006/customXml" ds:itemID="{2C4969E7-0ECC-4141-A095-68996702EA56}">
   <ds:schemaRefs>
     <ds:schemaRef ds:uri="http://schemas.openxmlformats.org/officeDocument/2006/bibliography"/>
   </ds:schemaRefs>

</xml_diff>